<commit_message>
changing files to .md
</commit_message>
<xml_diff>
--- a/SQL.docx
+++ b/SQL.docx
@@ -1,7 +1,273 @@
 
 <file path=word/document.xml><?xml version="1.0" encoding="utf-8"?>
-<w:document xmlns:wpc="http://schemas.microsoft.com/office/word/2010/wordprocessingCanvas" xmlns:cx="http://schemas.microsoft.com/office/drawing/2014/chartex" xmlns:cx1="http://schemas.microsoft.com/office/drawing/2015/9/8/chartex" xmlns:cx2="http://schemas.microsoft.com/office/drawing/2015/10/21/chartex" xmlns:cx3="http://schemas.microsoft.com/office/drawing/2016/5/9/chartex" xmlns:cx4="http://schemas.microsoft.com/office/drawing/2016/5/10/chartex" xmlns:cx5="http://schemas.microsoft.com/office/drawing/2016/5/11/chartex" xmlns:cx6="http://schemas.microsoft.com/office/drawing/2016/5/12/chartex" xmlns:cx7="http://schemas.microsoft.com/office/drawing/2016/5/13/chartex" xmlns:cx8="http://schemas.microsoft.com/office/drawing/2016/5/14/chartex" xmlns:mc="http://schemas.openxmlformats.org/markup-compatibility/2006" xmlns:aink="http://schemas.microsoft.com/office/drawing/2016/ink" xmlns:am3d="http://schemas.microsoft.com/office/drawing/2017/model3d" xmlns:o="urn:schemas-microsoft-com:office:office" xmlns:r="http://schemas.openxmlformats.org/officeDocument/2006/relationships" xmlns:m="http://schemas.openxmlformats.org/officeDocument/2006/math" xmlns:v="urn:schemas-microsoft-com:vml" xmlns:wp14="http://schemas.microsoft.com/office/word/2010/wordprocessingDrawing" xmlns:wp="http://schemas.openxmlformats.org/drawingml/2006/wordprocessingDrawing" xmlns:w10="urn:schemas-microsoft-com:office:word" xmlns:w="http://schemas.openxmlformats.org/wordprocessingml/2006/main" xmlns:w14="http://schemas.microsoft.com/office/word/2010/wordml" xmlns:w15="http://schemas.microsoft.com/office/word/2012/wordml" xmlns:w16cex="http://schemas.microsoft.com/office/word/2018/wordml/cex" xmlns:w16cid="http://schemas.microsoft.com/office/word/2016/wordml/cid" xmlns:w16="http://schemas.microsoft.com/office/word/2018/wordml" xmlns:w16se="http://schemas.microsoft.com/office/word/2015/wordml/symex" xmlns:wpg="http://schemas.microsoft.com/office/word/2010/wordprocessingGroup" xmlns:wpi="http://schemas.microsoft.com/office/word/2010/wordprocessingInk" xmlns:wne="http://schemas.microsoft.com/office/word/2006/wordml" xmlns:wps="http://schemas.microsoft.com/office/word/2010/wordprocessingShape" mc:Ignorable="w14 w15 w16se w16cid w16 w16cex wp14">
+<w:document xmlns:wpc="http://schemas.microsoft.com/office/word/2010/wordprocessingCanvas" xmlns:cx="http://schemas.microsoft.com/office/drawing/2014/chartex" xmlns:cx1="http://schemas.microsoft.com/office/drawing/2015/9/8/chartex" xmlns:cx2="http://schemas.microsoft.com/office/drawing/2015/10/21/chartex" xmlns:cx3="http://schemas.microsoft.com/office/drawing/2016/5/9/chartex" xmlns:cx4="http://schemas.microsoft.com/office/drawing/2016/5/10/chartex" xmlns:cx5="http://schemas.microsoft.com/office/drawing/2016/5/11/chartex" xmlns:cx6="http://schemas.microsoft.com/office/drawing/2016/5/12/chartex" xmlns:cx7="http://schemas.microsoft.com/office/drawing/2016/5/13/chartex" xmlns:cx8="http://schemas.microsoft.com/office/drawing/2016/5/14/chartex" xmlns:mc="http://schemas.openxmlformats.org/markup-compatibility/2006" xmlns:aink="http://schemas.microsoft.com/office/drawing/2016/ink" xmlns:am3d="http://schemas.microsoft.com/office/drawing/2017/model3d" xmlns:o="urn:schemas-microsoft-com:office:office" xmlns:oel="http://schemas.microsoft.com/office/2019/extlst" xmlns:r="http://schemas.openxmlformats.org/officeDocument/2006/relationships" xmlns:m="http://schemas.openxmlformats.org/officeDocument/2006/math" xmlns:v="urn:schemas-microsoft-com:vml" xmlns:wp14="http://schemas.microsoft.com/office/word/2010/wordprocessingDrawing" xmlns:wp="http://schemas.openxmlformats.org/drawingml/2006/wordprocessingDrawing" xmlns:w10="urn:schemas-microsoft-com:office:word" xmlns:w="http://schemas.openxmlformats.org/wordprocessingml/2006/main" xmlns:w14="http://schemas.microsoft.com/office/word/2010/wordml" xmlns:w15="http://schemas.microsoft.com/office/word/2012/wordml" xmlns:w16cex="http://schemas.microsoft.com/office/word/2018/wordml/cex" xmlns:w16cid="http://schemas.microsoft.com/office/word/2016/wordml/cid" xmlns:w16="http://schemas.microsoft.com/office/word/2018/wordml" xmlns:w16sdtdh="http://schemas.microsoft.com/office/word/2020/wordml/sdtdatahash" xmlns:w16se="http://schemas.microsoft.com/office/word/2015/wordml/symex" xmlns:wpg="http://schemas.microsoft.com/office/word/2010/wordprocessingGroup" xmlns:wpi="http://schemas.microsoft.com/office/word/2010/wordprocessingInk" xmlns:wne="http://schemas.microsoft.com/office/word/2006/wordml" xmlns:wps="http://schemas.microsoft.com/office/word/2010/wordprocessingShape" mc:Ignorable="w14 w15 w16se w16cid w16 w16cex w16sdtdh wp14">
   <w:body>
+    <w:p>
+      <w:pPr>
+        <w:rPr>
+          <w:lang w:val="en-US"/>
+        </w:rPr>
+      </w:pPr>
+      <w:proofErr w:type="spellStart"/>
+      <w:r>
+        <w:rPr>
+          <w:lang w:val="en-US"/>
+        </w:rPr>
+        <w:t>Postgresql</w:t>
+      </w:r>
+      <w:proofErr w:type="spellEnd"/>
+    </w:p>
+    <w:p>
+      <w:pPr>
+        <w:rPr>
+          <w:lang w:val="en-US"/>
+        </w:rPr>
+      </w:pPr>
+      <w:r>
+        <w:rPr>
+          <w:lang w:val="en-US"/>
+        </w:rPr>
+        <w:t xml:space="preserve"># Prints </w:t>
+      </w:r>
+      <w:proofErr w:type="spellStart"/>
+      <w:r>
+        <w:rPr>
+          <w:lang w:val="en-US"/>
+        </w:rPr>
+        <w:t>postgresql</w:t>
+      </w:r>
+      <w:proofErr w:type="spellEnd"/>
+      <w:r>
+        <w:rPr>
+          <w:lang w:val="en-US"/>
+        </w:rPr>
+        <w:t xml:space="preserve"> version</w:t>
+      </w:r>
+    </w:p>
+    <w:p>
+      <w:pPr>
+        <w:rPr>
+          <w:lang w:val="en-US"/>
+        </w:rPr>
+      </w:pPr>
+      <w:r>
+        <w:rPr>
+          <w:lang w:val="en-US"/>
+        </w:rPr>
+        <w:t xml:space="preserve">SELECT </w:t>
+      </w:r>
+      <w:proofErr w:type="gramStart"/>
+      <w:r>
+        <w:rPr>
+          <w:lang w:val="en-US"/>
+        </w:rPr>
+        <w:t>version(</w:t>
+      </w:r>
+      <w:proofErr w:type="gramEnd"/>
+      <w:r>
+        <w:rPr>
+          <w:lang w:val="en-US"/>
+        </w:rPr>
+        <w:t>);</w:t>
+      </w:r>
+    </w:p>
+    <w:p>
+      <w:pPr>
+        <w:rPr>
+          <w:lang w:val="en-US"/>
+        </w:rPr>
+      </w:pPr>
+      <w:r>
+        <w:rPr>
+          <w:lang w:val="en-US"/>
+        </w:rPr>
+        <w:t xml:space="preserve"># Prints </w:t>
+      </w:r>
+      <w:proofErr w:type="spellStart"/>
+      <w:r>
+        <w:rPr>
+          <w:lang w:val="en-US"/>
+        </w:rPr>
+        <w:t>PostGIS</w:t>
+      </w:r>
+      <w:proofErr w:type="spellEnd"/>
+      <w:r>
+        <w:rPr>
+          <w:lang w:val="en-US"/>
+        </w:rPr>
+        <w:t xml:space="preserve"> version (must be in a </w:t>
+      </w:r>
+      <w:proofErr w:type="spellStart"/>
+      <w:r>
+        <w:rPr>
+          <w:lang w:val="en-US"/>
+        </w:rPr>
+        <w:t>db</w:t>
+      </w:r>
+      <w:proofErr w:type="spellEnd"/>
+      <w:r>
+        <w:rPr>
+          <w:lang w:val="en-US"/>
+        </w:rPr>
+        <w:t xml:space="preserve"> with </w:t>
+      </w:r>
+      <w:proofErr w:type="spellStart"/>
+      <w:r>
+        <w:rPr>
+          <w:lang w:val="en-US"/>
+        </w:rPr>
+        <w:t>postgis</w:t>
+      </w:r>
+      <w:proofErr w:type="spellEnd"/>
+      <w:r>
+        <w:rPr>
+          <w:lang w:val="en-US"/>
+        </w:rPr>
+        <w:t>)</w:t>
+      </w:r>
+    </w:p>
+    <w:p>
+      <w:pPr>
+        <w:rPr>
+          <w:lang w:val="en-US"/>
+        </w:rPr>
+      </w:pPr>
+      <w:r>
+        <w:rPr>
+          <w:lang w:val="en-US"/>
+        </w:rPr>
+        <w:t xml:space="preserve">SELECT </w:t>
+      </w:r>
+      <w:proofErr w:type="spellStart"/>
+      <w:r>
+        <w:rPr>
+          <w:lang w:val="en-US"/>
+        </w:rPr>
+        <w:t>PostGIS_full_</w:t>
+      </w:r>
+      <w:proofErr w:type="gramStart"/>
+      <w:r>
+        <w:rPr>
+          <w:lang w:val="en-US"/>
+        </w:rPr>
+        <w:t>version</w:t>
+      </w:r>
+      <w:proofErr w:type="spellEnd"/>
+      <w:r>
+        <w:rPr>
+          <w:lang w:val="en-US"/>
+        </w:rPr>
+        <w:t>(</w:t>
+      </w:r>
+      <w:proofErr w:type="gramEnd"/>
+      <w:r>
+        <w:rPr>
+          <w:lang w:val="en-US"/>
+        </w:rPr>
+        <w:t>);</w:t>
+      </w:r>
+    </w:p>
+    <w:p>
+      <w:pPr>
+        <w:rPr>
+          <w:lang w:val="en-US"/>
+        </w:rPr>
+      </w:pPr>
+      <w:r>
+        <w:rPr>
+          <w:lang w:val="en-US"/>
+        </w:rPr>
+        <w:t># Show</w:t>
+      </w:r>
+      <w:r>
+        <w:rPr>
+          <w:lang w:val="en-US"/>
+        </w:rPr>
+        <w:t xml:space="preserve"> databases</w:t>
+      </w:r>
+    </w:p>
+    <w:p>
+      <w:pPr>
+        <w:rPr>
+          <w:lang w:val="en-US"/>
+        </w:rPr>
+      </w:pPr>
+      <w:r>
+        <w:rPr>
+          <w:lang w:val="en-US"/>
+        </w:rPr>
+        <w:t>\</w:t>
+      </w:r>
+      <w:proofErr w:type="gramStart"/>
+      <w:r>
+        <w:rPr>
+          <w:lang w:val="en-US"/>
+        </w:rPr>
+        <w:t>list</w:t>
+      </w:r>
+      <w:proofErr w:type="gramEnd"/>
+    </w:p>
+    <w:p>
+      <w:pPr>
+        <w:rPr>
+          <w:lang w:val="en-US"/>
+        </w:rPr>
+      </w:pPr>
+      <w:r>
+        <w:rPr>
+          <w:lang w:val="en-US"/>
+        </w:rPr>
+        <w:t># Connects to &lt;</w:t>
+      </w:r>
+      <w:proofErr w:type="spellStart"/>
+      <w:r>
+        <w:rPr>
+          <w:lang w:val="en-US"/>
+        </w:rPr>
+        <w:t>database_name</w:t>
+      </w:r>
+      <w:proofErr w:type="spellEnd"/>
+      <w:r>
+        <w:rPr>
+          <w:lang w:val="en-US"/>
+        </w:rPr>
+        <w:t>&gt;</w:t>
+      </w:r>
+    </w:p>
+    <w:p>
+      <w:pPr>
+        <w:rPr>
+          <w:lang w:val="en-US"/>
+        </w:rPr>
+      </w:pPr>
+      <w:r>
+        <w:rPr>
+          <w:lang w:val="en-US"/>
+        </w:rPr>
+        <w:t>\c &lt;</w:t>
+      </w:r>
+      <w:proofErr w:type="spellStart"/>
+      <w:r>
+        <w:rPr>
+          <w:lang w:val="en-US"/>
+        </w:rPr>
+        <w:t>database_name</w:t>
+      </w:r>
+      <w:proofErr w:type="spellEnd"/>
+      <w:r>
+        <w:rPr>
+          <w:lang w:val="en-US"/>
+        </w:rPr>
+        <w:t>&gt;</w:t>
+      </w:r>
+    </w:p>
+    <w:p>
+      <w:pPr>
+        <w:rPr>
+          <w:lang w:val="en-US"/>
+        </w:rPr>
+      </w:pPr>
+    </w:p>
     <w:p>
       <w:r>
         <w:rPr>
@@ -23,7 +289,7 @@
                     <pic:cNvPicPr/>
                   </pic:nvPicPr>
                   <pic:blipFill>
-                    <a:blip r:embed="rId5"/>
+                    <a:blip r:embed="rId7"/>
                     <a:stretch>
                       <a:fillRect/>
                     </a:stretch>
@@ -55,7 +321,19 @@
         <w:t>O Microsoft Access (MS Access) é um</w:t>
       </w:r>
       <w:r>
-        <w:t xml:space="preserve"> aplicativo dentro da família Microsoft Office. Ele combina a Microsoft Jet Engine como sistema de gerenciamento de banco de dados com as ferramentas de um ambiente de desenvolvimento integrado, cuja interface gráfica é particularmente adequada para o grupo alvo de usuários finais para a produção de aplicações de banco de dados.</w:t>
+        <w:t xml:space="preserve"> aplicativo dentro da família Microsoft Office. Ele combina a Microsoft Jet </w:t>
+      </w:r>
+      <w:proofErr w:type="spellStart"/>
+      <w:r>
+        <w:t>Engine</w:t>
+      </w:r>
+      <w:proofErr w:type="spellEnd"/>
+      <w:r>
+        <w:t xml:space="preserve"> como sistema de gerenciamento de banco de dados com as ferramentas de </w:t>
+      </w:r>
+      <w:r>
+        <w:lastRenderedPageBreak/>
+        <w:t>um ambiente de desenvolvimento integrado, cuja interface gráfica é particularmente adequada para o grupo alvo de usuários finais para a produção de aplicações de banco de dados.</w:t>
       </w:r>
     </w:p>
     <w:p>
@@ -86,7 +364,7 @@
     </w:p>
     <w:p>
       <w:pPr>
-        <w:pStyle w:val="PargrafodaLista"/>
+        <w:pStyle w:val="ListParagraph"/>
         <w:numPr>
           <w:ilvl w:val="0"/>
           <w:numId w:val="1"/>
@@ -98,7 +376,7 @@
     </w:p>
     <w:p>
       <w:pPr>
-        <w:pStyle w:val="PargrafodaLista"/>
+        <w:pStyle w:val="ListParagraph"/>
         <w:numPr>
           <w:ilvl w:val="0"/>
           <w:numId w:val="1"/>
@@ -110,15 +388,20 @@
     </w:p>
     <w:p>
       <w:pPr>
-        <w:pStyle w:val="PargrafodaLista"/>
-      </w:pPr>
-      <w:r>
-        <w:t>Para inserir tabelas, uma opção é partindo de um arquivo excel</w:t>
-      </w:r>
-    </w:p>
-    <w:p>
-      <w:pPr>
-        <w:pStyle w:val="PargrafodaLista"/>
+        <w:pStyle w:val="ListParagraph"/>
+      </w:pPr>
+      <w:r>
+        <w:t xml:space="preserve">Para inserir tabelas, uma opção é partindo de um arquivo </w:t>
+      </w:r>
+      <w:proofErr w:type="spellStart"/>
+      <w:r>
+        <w:t>excel</w:t>
+      </w:r>
+      <w:proofErr w:type="spellEnd"/>
+    </w:p>
+    <w:p>
+      <w:pPr>
+        <w:pStyle w:val="ListParagraph"/>
       </w:pPr>
       <w:r>
         <w:rPr>
@@ -142,7 +425,7 @@
                     </pic:cNvPicPr>
                   </pic:nvPicPr>
                   <pic:blipFill>
-                    <a:blip r:embed="rId6">
+                    <a:blip r:embed="rId8">
                       <a:extLst>
                         <a:ext uri="{28A0092B-C50C-407E-A947-70E740481C1C}">
                           <a14:useLocalDpi xmlns:a14="http://schemas.microsoft.com/office/drawing/2010/main" val="0"/>
@@ -176,12 +459,12 @@
     </w:p>
     <w:p>
       <w:pPr>
-        <w:pStyle w:val="PargrafodaLista"/>
-      </w:pPr>
-    </w:p>
-    <w:p>
-      <w:pPr>
-        <w:pStyle w:val="PargrafodaLista"/>
+        <w:pStyle w:val="ListParagraph"/>
+      </w:pPr>
+    </w:p>
+    <w:p>
+      <w:pPr>
+        <w:pStyle w:val="ListParagraph"/>
       </w:pPr>
       <w:r>
         <w:t>Uma nova janela de assistente de importação abrirá. Nela se seleciona o arquivo clicando em Procurar... e clica OK</w:t>
@@ -189,7 +472,7 @@
     </w:p>
     <w:p>
       <w:pPr>
-        <w:pStyle w:val="PargrafodaLista"/>
+        <w:pStyle w:val="ListParagraph"/>
       </w:pPr>
       <w:r>
         <w:rPr>
@@ -212,7 +495,7 @@
                     <pic:cNvPicPr/>
                   </pic:nvPicPr>
                   <pic:blipFill>
-                    <a:blip r:embed="rId7"/>
+                    <a:blip r:embed="rId9"/>
                     <a:stretch>
                       <a:fillRect/>
                     </a:stretch>
@@ -235,7 +518,7 @@
     </w:p>
     <w:p>
       <w:pPr>
-        <w:pStyle w:val="PargrafodaLista"/>
+        <w:pStyle w:val="ListParagraph"/>
       </w:pPr>
       <w:r>
         <w:t>Deve-se selecionar qual planilha do Excel deve ser importada. No meu caso, “_0_Lista_de_parâmetros”.</w:t>
@@ -243,7 +526,7 @@
     </w:p>
     <w:p>
       <w:pPr>
-        <w:pStyle w:val="PargrafodaLista"/>
+        <w:pStyle w:val="ListParagraph"/>
       </w:pPr>
       <w:r>
         <w:rPr>
@@ -266,7 +549,7 @@
                     <pic:cNvPicPr/>
                   </pic:nvPicPr>
                   <pic:blipFill>
-                    <a:blip r:embed="rId8"/>
+                    <a:blip r:embed="rId10"/>
                     <a:stretch>
                       <a:fillRect/>
                     </a:stretch>
@@ -289,7 +572,7 @@
     </w:p>
     <w:p>
       <w:pPr>
-        <w:pStyle w:val="PargrafodaLista"/>
+        <w:pStyle w:val="ListParagraph"/>
       </w:pPr>
       <w:r>
         <w:t>Na próxima tela, marcar caso a primeira linha contém títulos de coluna, que é o caso do exemplo. Depois, clicar “Avançar &gt;”.</w:t>
@@ -297,12 +580,12 @@
     </w:p>
     <w:p>
       <w:pPr>
-        <w:pStyle w:val="PargrafodaLista"/>
-      </w:pPr>
-    </w:p>
-    <w:p>
-      <w:pPr>
-        <w:pStyle w:val="PargrafodaLista"/>
+        <w:pStyle w:val="ListParagraph"/>
+      </w:pPr>
+    </w:p>
+    <w:p>
+      <w:pPr>
+        <w:pStyle w:val="ListParagraph"/>
       </w:pPr>
       <w:r>
         <w:rPr>
@@ -326,7 +609,7 @@
                     </pic:cNvPicPr>
                   </pic:nvPicPr>
                   <pic:blipFill>
-                    <a:blip r:embed="rId9" cstate="print">
+                    <a:blip r:embed="rId11" cstate="print">
                       <a:extLst>
                         <a:ext uri="{28A0092B-C50C-407E-A947-70E740481C1C}">
                           <a14:useLocalDpi xmlns:a14="http://schemas.microsoft.com/office/drawing/2010/main" val="0"/>
@@ -360,7 +643,7 @@
     </w:p>
     <w:p>
       <w:pPr>
-        <w:pStyle w:val="PargrafodaLista"/>
+        <w:pStyle w:val="ListParagraph"/>
       </w:pPr>
       <w:r>
         <w:t xml:space="preserve">Agora, </w:t>
@@ -371,7 +654,7 @@
     </w:p>
     <w:p>
       <w:pPr>
-        <w:pStyle w:val="PargrafodaLista"/>
+        <w:pStyle w:val="ListParagraph"/>
       </w:pPr>
       <w:r>
         <w:t>Tipos de dados:</w:t>
@@ -379,7 +662,7 @@
     </w:p>
     <w:p>
       <w:pPr>
-        <w:pStyle w:val="PargrafodaLista"/>
+        <w:pStyle w:val="ListParagraph"/>
       </w:pPr>
       <w:r>
         <w:t>&lt;</w:t>
@@ -387,7 +670,7 @@
       <w:r>
         <w:t xml:space="preserve"> </w:t>
       </w:r>
-      <w:hyperlink r:id="rId10" w:history="1">
+      <w:hyperlink r:id="rId12" w:history="1">
         <w:r>
           <w:rPr>
             <w:rStyle w:val="Hyperlink"/>
@@ -401,20 +684,28 @@
     </w:p>
     <w:p>
       <w:pPr>
-        <w:pStyle w:val="PargrafodaLista"/>
-      </w:pPr>
-    </w:p>
-    <w:p>
-      <w:pPr>
-        <w:pStyle w:val="PargrafodaLista"/>
-      </w:pPr>
-      <w:r>
-        <w:t>Sim/Não – booleano True/False</w:t>
-      </w:r>
-    </w:p>
-    <w:p>
-      <w:pPr>
-        <w:pStyle w:val="PargrafodaLista"/>
+        <w:pStyle w:val="ListParagraph"/>
+      </w:pPr>
+    </w:p>
+    <w:p>
+      <w:pPr>
+        <w:pStyle w:val="ListParagraph"/>
+      </w:pPr>
+      <w:r>
+        <w:t xml:space="preserve">Sim/Não – booleano </w:t>
+      </w:r>
+      <w:proofErr w:type="spellStart"/>
+      <w:r>
+        <w:t>True</w:t>
+      </w:r>
+      <w:proofErr w:type="spellEnd"/>
+      <w:r>
+        <w:t>/False</w:t>
+      </w:r>
+    </w:p>
+    <w:p>
+      <w:pPr>
+        <w:pStyle w:val="ListParagraph"/>
       </w:pPr>
       <w:r>
         <w:t xml:space="preserve">Duplo: </w:t>
@@ -422,7 +713,7 @@
     </w:p>
     <w:p>
       <w:pPr>
-        <w:pStyle w:val="PargrafodaLista"/>
+        <w:pStyle w:val="ListParagraph"/>
       </w:pPr>
       <w:r>
         <w:lastRenderedPageBreak/>
@@ -431,7 +722,7 @@
     </w:p>
     <w:p>
       <w:pPr>
-        <w:pStyle w:val="PargrafodaLista"/>
+        <w:pStyle w:val="ListParagraph"/>
       </w:pPr>
       <w:r>
         <w:t>Texto Longo: até cerca de 1GB, mas o Access permite exibir apenas os primeiros 64.000 caracteres</w:t>
@@ -439,7 +730,7 @@
     </w:p>
     <w:p>
       <w:pPr>
-        <w:pStyle w:val="PargrafodaLista"/>
+        <w:pStyle w:val="ListParagraph"/>
       </w:pPr>
       <w:r>
         <w:rPr>
@@ -461,7 +752,7 @@
                     <pic:cNvPicPr/>
                   </pic:nvPicPr>
                   <pic:blipFill>
-                    <a:blip r:embed="rId11"/>
+                    <a:blip r:embed="rId13"/>
                     <a:stretch>
                       <a:fillRect/>
                     </a:stretch>
@@ -484,7 +775,7 @@
     </w:p>
     <w:p>
       <w:pPr>
-        <w:pStyle w:val="PargrafodaLista"/>
+        <w:pStyle w:val="ListParagraph"/>
       </w:pPr>
       <w:r>
         <w:t>Se os primeiros registros levam a crer que o campo é numérico, mas algum registro depois é na verdade um texto, o ideal é alterar o tipo de dados para textual nessa coluna. Quando não o faz, o assistente depois retornará um erro, avisando onde não pôde converter a informação para o tipo de dados selecionado.</w:t>
@@ -492,20 +783,28 @@
     </w:p>
     <w:p>
       <w:pPr>
-        <w:pStyle w:val="PargrafodaLista"/>
-      </w:pPr>
-    </w:p>
-    <w:p>
-      <w:pPr>
-        <w:pStyle w:val="PargrafodaLista"/>
-      </w:pPr>
-      <w:r>
-        <w:t>Na figura abaixo, o Access identificou que a coluna ID é do tipo Duplo e que CodPrm é do tipo Texto Curto:</w:t>
-      </w:r>
-    </w:p>
-    <w:p>
-      <w:pPr>
-        <w:pStyle w:val="PargrafodaLista"/>
+        <w:pStyle w:val="ListParagraph"/>
+      </w:pPr>
+    </w:p>
+    <w:p>
+      <w:pPr>
+        <w:pStyle w:val="ListParagraph"/>
+      </w:pPr>
+      <w:r>
+        <w:t xml:space="preserve">Na figura abaixo, o Access identificou que a coluna ID é do tipo Duplo e que </w:t>
+      </w:r>
+      <w:proofErr w:type="spellStart"/>
+      <w:r>
+        <w:t>CodPrm</w:t>
+      </w:r>
+      <w:proofErr w:type="spellEnd"/>
+      <w:r>
+        <w:t xml:space="preserve"> é do tipo Texto Curto:</w:t>
+      </w:r>
+    </w:p>
+    <w:p>
+      <w:pPr>
+        <w:pStyle w:val="ListParagraph"/>
       </w:pPr>
       <w:r>
         <w:rPr>
@@ -529,7 +828,7 @@
                     </pic:cNvPicPr>
                   </pic:nvPicPr>
                   <pic:blipFill>
-                    <a:blip r:embed="rId12" cstate="print">
+                    <a:blip r:embed="rId14" cstate="print">
                       <a:extLst>
                         <a:ext uri="{28A0092B-C50C-407E-A947-70E740481C1C}">
                           <a14:useLocalDpi xmlns:a14="http://schemas.microsoft.com/office/drawing/2010/main" val="0"/>
@@ -563,15 +862,23 @@
     </w:p>
     <w:p>
       <w:pPr>
-        <w:pStyle w:val="PargrafodaLista"/>
-      </w:pPr>
-      <w:r>
-        <w:t>Eu não vou importar a coluna de ID, pois ela era a coluna criada como chave primária pelo Access, que não mais usarei. Utilizarei CodPrm como chave primária, indexando com restrição de não duplicável.</w:t>
-      </w:r>
-    </w:p>
-    <w:p>
-      <w:pPr>
-        <w:pStyle w:val="PargrafodaLista"/>
+        <w:pStyle w:val="ListParagraph"/>
+      </w:pPr>
+      <w:r>
+        <w:t xml:space="preserve">Eu não vou importar a coluna de ID, pois ela era a coluna criada como chave primária pelo Access, que não mais usarei. Utilizarei </w:t>
+      </w:r>
+      <w:proofErr w:type="spellStart"/>
+      <w:r>
+        <w:t>CodPrm</w:t>
+      </w:r>
+      <w:proofErr w:type="spellEnd"/>
+      <w:r>
+        <w:t xml:space="preserve"> como chave primária, indexando com restrição de não duplicável.</w:t>
+      </w:r>
+    </w:p>
+    <w:p>
+      <w:pPr>
+        <w:pStyle w:val="ListParagraph"/>
       </w:pPr>
       <w:r>
         <w:rPr>
@@ -595,7 +902,7 @@
                     </pic:cNvPicPr>
                   </pic:nvPicPr>
                   <pic:blipFill>
-                    <a:blip r:embed="rId13" cstate="print">
+                    <a:blip r:embed="rId15" cstate="print">
                       <a:extLst>
                         <a:ext uri="{28A0092B-C50C-407E-A947-70E740481C1C}">
                           <a14:useLocalDpi xmlns:a14="http://schemas.microsoft.com/office/drawing/2010/main" val="0"/>
@@ -629,12 +936,12 @@
     </w:p>
     <w:p>
       <w:pPr>
-        <w:pStyle w:val="PargrafodaLista"/>
-      </w:pPr>
-    </w:p>
-    <w:p>
-      <w:pPr>
-        <w:pStyle w:val="PargrafodaLista"/>
+        <w:pStyle w:val="ListParagraph"/>
+      </w:pPr>
+    </w:p>
+    <w:p>
+      <w:pPr>
+        <w:pStyle w:val="ListParagraph"/>
       </w:pPr>
       <w:r>
         <w:lastRenderedPageBreak/>
@@ -646,7 +953,7 @@
     </w:p>
     <w:p>
       <w:pPr>
-        <w:pStyle w:val="PargrafodaLista"/>
+        <w:pStyle w:val="ListParagraph"/>
         <w:rPr>
           <w:i/>
           <w:iCs/>
@@ -665,7 +972,7 @@
     </w:p>
     <w:p>
       <w:pPr>
-        <w:pStyle w:val="PargrafodaLista"/>
+        <w:pStyle w:val="ListParagraph"/>
       </w:pPr>
       <w:r>
         <w:t>&lt;</w:t>
@@ -673,7 +980,7 @@
       <w:r>
         <w:t xml:space="preserve"> </w:t>
       </w:r>
-      <w:hyperlink r:id="rId14" w:history="1">
+      <w:hyperlink r:id="rId16" w:history="1">
         <w:r>
           <w:rPr>
             <w:rStyle w:val="Hyperlink"/>
@@ -687,18 +994,47 @@
     </w:p>
     <w:p>
       <w:pPr>
-        <w:pStyle w:val="PargrafodaLista"/>
-      </w:pPr>
-      <w:r>
-        <w:t xml:space="preserve">Criei o CodPrm como </w:t>
-      </w:r>
-      <w:r>
-        <w:t>Indexado: Sim (Duplicação não autorizada) porque sei que vou utilizar ele bastante para fazer buscas (Queries) e sei que ele será sempre único na lógica que utilizamos na Sapotec. 1 parâmetro : 1 CodPrm</w:t>
-      </w:r>
-    </w:p>
-    <w:p>
-      <w:pPr>
-        <w:pStyle w:val="PargrafodaLista"/>
+        <w:pStyle w:val="ListParagraph"/>
+      </w:pPr>
+      <w:r>
+        <w:t xml:space="preserve">Criei o </w:t>
+      </w:r>
+      <w:proofErr w:type="spellStart"/>
+      <w:r>
+        <w:t>CodPrm</w:t>
+      </w:r>
+      <w:proofErr w:type="spellEnd"/>
+      <w:r>
+        <w:t xml:space="preserve"> como </w:t>
+      </w:r>
+      <w:r>
+        <w:t xml:space="preserve">Indexado: Sim (Duplicação não autorizada) porque sei que vou utilizar ele bastante para fazer buscas (Queries) e sei que ele será sempre único na lógica que utilizamos na </w:t>
+      </w:r>
+      <w:proofErr w:type="spellStart"/>
+      <w:r>
+        <w:t>Sapotec</w:t>
+      </w:r>
+      <w:proofErr w:type="spellEnd"/>
+      <w:r>
+        <w:t xml:space="preserve">. 1 </w:t>
+      </w:r>
+      <w:proofErr w:type="gramStart"/>
+      <w:r>
+        <w:t>parâmetro :</w:t>
+      </w:r>
+      <w:proofErr w:type="gramEnd"/>
+      <w:r>
+        <w:t xml:space="preserve"> 1 </w:t>
+      </w:r>
+      <w:proofErr w:type="spellStart"/>
+      <w:r>
+        <w:t>CodPrm</w:t>
+      </w:r>
+      <w:proofErr w:type="spellEnd"/>
+    </w:p>
+    <w:p>
+      <w:pPr>
+        <w:pStyle w:val="ListParagraph"/>
       </w:pPr>
       <w:r>
         <w:rPr>
@@ -720,7 +1056,7 @@
                     <pic:cNvPicPr/>
                   </pic:nvPicPr>
                   <pic:blipFill>
-                    <a:blip r:embed="rId15"/>
+                    <a:blip r:embed="rId17"/>
                     <a:stretch>
                       <a:fillRect/>
                     </a:stretch>
@@ -743,7 +1079,7 @@
     </w:p>
     <w:p>
       <w:pPr>
-        <w:pStyle w:val="PargrafodaLista"/>
+        <w:pStyle w:val="ListParagraph"/>
       </w:pPr>
       <w:r>
         <w:t xml:space="preserve">O próximo passo é sobre a chave primária. Pode-se </w:t>
@@ -775,7 +1111,7 @@
     </w:p>
     <w:p>
       <w:pPr>
-        <w:pStyle w:val="PargrafodaLista"/>
+        <w:pStyle w:val="ListParagraph"/>
       </w:pPr>
       <w:r>
         <w:t xml:space="preserve">É um campo que </w:t>
@@ -800,7 +1136,15 @@
       </w:r>
       <w:r>
         <w:lastRenderedPageBreak/>
-        <w:t xml:space="preserve">chaves estrangeiras (FK – Foreign Keys) que permitirão chamar informações da lista de parâmetros, como a unidade e os valores de referência do parâmetro, a partir da chave primária (PK – Primary Key) que será única. Para que as relações sejam possíveis, os campos devem ter o mesmo </w:t>
+        <w:t xml:space="preserve">chaves estrangeiras (FK – </w:t>
+      </w:r>
+      <w:proofErr w:type="spellStart"/>
+      <w:r>
+        <w:t>Foreign</w:t>
+      </w:r>
+      <w:proofErr w:type="spellEnd"/>
+      <w:r>
+        <w:t xml:space="preserve"> Keys) que permitirão chamar informações da lista de parâmetros, como a unidade e os valores de referência do parâmetro, a partir da chave primária (PK – Primary Key) que será única. Para que as relações sejam possíveis, os campos devem ter o mesmo </w:t>
       </w:r>
       <w:r>
         <w:rPr>
@@ -813,12 +1157,36 @@
         <w:t>.</w:t>
       </w:r>
       <w:r>
-        <w:t xml:space="preserve"> Registros indexados são normalmente passados por uma função hash, virando um código mais curto e de rápido acesso. Ao fazer uma busca de um registro de um campo indexado, a busca ocorrerá em O(1) porque quase não haverá perda de tempo buscando pelo campo por esse estar indexado/hashed.</w:t>
-      </w:r>
-    </w:p>
-    <w:p>
-      <w:pPr>
-        <w:pStyle w:val="PargrafodaLista"/>
+        <w:t xml:space="preserve"> Registros indexados são normalmente passados por uma função </w:t>
+      </w:r>
+      <w:proofErr w:type="spellStart"/>
+      <w:r>
+        <w:t>hash</w:t>
+      </w:r>
+      <w:proofErr w:type="spellEnd"/>
+      <w:r>
+        <w:t xml:space="preserve">, virando um código mais curto e de rápido acesso. Ao fazer uma busca de um registro de um campo indexado, a busca ocorrerá em </w:t>
+      </w:r>
+      <w:proofErr w:type="gramStart"/>
+      <w:r>
+        <w:t>O(</w:t>
+      </w:r>
+      <w:proofErr w:type="gramEnd"/>
+      <w:r>
+        <w:t>1) porque quase não haverá perda de tempo buscando pelo campo por esse estar indexado/</w:t>
+      </w:r>
+      <w:proofErr w:type="spellStart"/>
+      <w:r>
+        <w:t>hashed</w:t>
+      </w:r>
+      <w:proofErr w:type="spellEnd"/>
+      <w:r>
+        <w:t>.</w:t>
+      </w:r>
+    </w:p>
+    <w:p>
+      <w:pPr>
+        <w:pStyle w:val="ListParagraph"/>
       </w:pPr>
       <w:r>
         <w:rPr>
@@ -842,7 +1210,7 @@
                     </pic:cNvPicPr>
                   </pic:nvPicPr>
                   <pic:blipFill>
-                    <a:blip r:embed="rId16" cstate="print">
+                    <a:blip r:embed="rId18" cstate="print">
                       <a:extLst>
                         <a:ext uri="{28A0092B-C50C-407E-A947-70E740481C1C}">
                           <a14:useLocalDpi xmlns:a14="http://schemas.microsoft.com/office/drawing/2010/main" val="0"/>
@@ -876,12 +1244,12 @@
     </w:p>
     <w:p>
       <w:pPr>
-        <w:pStyle w:val="PargrafodaLista"/>
-      </w:pPr>
-    </w:p>
-    <w:p>
-      <w:pPr>
-        <w:pStyle w:val="PargrafodaLista"/>
+        <w:pStyle w:val="ListParagraph"/>
+      </w:pPr>
+    </w:p>
+    <w:p>
+      <w:pPr>
+        <w:pStyle w:val="ListParagraph"/>
       </w:pPr>
       <w:r>
         <w:t>Já que essa tabela já estava no banco de dados anteriormente eu a exportei para realizar algumas modificações, o Access já havia criado a chave primária antes. Portanto, utilizarei ela novamente, clicando em “Escolher minha própria chave primária.” e selecionando o campo “ID”.</w:t>
@@ -889,7 +1257,7 @@
     </w:p>
     <w:p>
       <w:pPr>
-        <w:pStyle w:val="PargrafodaLista"/>
+        <w:pStyle w:val="ListParagraph"/>
       </w:pPr>
       <w:r>
         <w:rPr>
@@ -911,7 +1279,7 @@
                     <pic:cNvPicPr/>
                   </pic:nvPicPr>
                   <pic:blipFill>
-                    <a:blip r:embed="rId17" cstate="print">
+                    <a:blip r:embed="rId19" cstate="print">
                       <a:extLst>
                         <a:ext uri="{28A0092B-C50C-407E-A947-70E740481C1C}">
                           <a14:useLocalDpi xmlns:a14="http://schemas.microsoft.com/office/drawing/2010/main" val="0"/>
@@ -940,7 +1308,7 @@
     </w:p>
     <w:p>
       <w:pPr>
-        <w:pStyle w:val="PargrafodaLista"/>
+        <w:pStyle w:val="ListParagraph"/>
       </w:pPr>
       <w:r>
         <w:t>Por fim, é perguntado o nome da tabela.</w:t>
@@ -957,9 +1325,12 @@
     </w:p>
     <w:p>
       <w:pPr>
-        <w:pStyle w:val="PargrafodaLista"/>
-      </w:pPr>
-      <w:r>
+        <w:pStyle w:val="ListParagraph"/>
+      </w:pPr>
+      <w:r>
+        <w:rPr>
+          <w:noProof/>
+        </w:rPr>
         <w:lastRenderedPageBreak/>
         <w:drawing>
           <wp:inline distT="0" distB="0" distL="0" distR="0" wp14:anchorId="512485A6" wp14:editId="21EA5E2F">
@@ -977,7 +1348,7 @@
                     <pic:cNvPicPr/>
                   </pic:nvPicPr>
                   <pic:blipFill rotWithShape="1">
-                    <a:blip r:embed="rId18"/>
+                    <a:blip r:embed="rId20"/>
                     <a:srcRect l="729"/>
                     <a:stretch/>
                   </pic:blipFill>
@@ -1007,7 +1378,7 @@
     </w:p>
     <w:p>
       <w:pPr>
-        <w:pStyle w:val="PargrafodaLista"/>
+        <w:pStyle w:val="ListParagraph"/>
       </w:pPr>
       <w:r>
         <w:t>Essa será a última janela:</w:t>
@@ -1015,9 +1386,12 @@
     </w:p>
     <w:p>
       <w:pPr>
-        <w:pStyle w:val="PargrafodaLista"/>
-      </w:pPr>
-      <w:r>
+        <w:pStyle w:val="ListParagraph"/>
+      </w:pPr>
+      <w:r>
+        <w:rPr>
+          <w:noProof/>
+        </w:rPr>
         <w:lastRenderedPageBreak/>
         <w:drawing>
           <wp:inline distT="0" distB="0" distL="0" distR="0" wp14:anchorId="005532CB" wp14:editId="5E2EF206">
@@ -1035,7 +1409,7 @@
                     <pic:cNvPicPr/>
                   </pic:nvPicPr>
                   <pic:blipFill>
-                    <a:blip r:embed="rId19"/>
+                    <a:blip r:embed="rId21"/>
                     <a:stretch>
                       <a:fillRect/>
                     </a:stretch>
@@ -1058,20 +1432,28 @@
     </w:p>
     <w:p>
       <w:pPr>
-        <w:pStyle w:val="PargrafodaLista"/>
-      </w:pPr>
-      <w:r>
-        <w:t>Se erros acontecerem</w:t>
-      </w:r>
-      <w:r>
-        <w:t xml:space="preserve"> durante a importação, aparecerá uma tabela de “NOME$_importarError”. Algo assim, por exemplo:</w:t>
-      </w:r>
-    </w:p>
-    <w:p>
-      <w:pPr>
-        <w:pStyle w:val="PargrafodaLista"/>
-      </w:pPr>
-      <w:r>
+        <w:pStyle w:val="ListParagraph"/>
+      </w:pPr>
+      <w:r>
+        <w:t>Se erros acontecerem durante a importação, aparecerá uma tabela de “NOME$_</w:t>
+      </w:r>
+      <w:proofErr w:type="spellStart"/>
+      <w:r>
+        <w:t>importarError</w:t>
+      </w:r>
+      <w:proofErr w:type="spellEnd"/>
+      <w:r>
+        <w:t>”. Algo assim, por exemplo:</w:t>
+      </w:r>
+    </w:p>
+    <w:p>
+      <w:pPr>
+        <w:pStyle w:val="ListParagraph"/>
+      </w:pPr>
+      <w:r>
+        <w:rPr>
+          <w:noProof/>
+        </w:rPr>
         <w:drawing>
           <wp:inline distT="0" distB="0" distL="0" distR="0" wp14:anchorId="58A322BD" wp14:editId="30AE0F54">
             <wp:extent cx="5612130" cy="1279525"/>
@@ -1088,7 +1470,7 @@
                     <pic:cNvPicPr/>
                   </pic:nvPicPr>
                   <pic:blipFill>
-                    <a:blip r:embed="rId20"/>
+                    <a:blip r:embed="rId22"/>
                     <a:stretch>
                       <a:fillRect/>
                     </a:stretch>
@@ -1111,17 +1493,17 @@
     </w:p>
     <w:p>
       <w:pPr>
-        <w:pStyle w:val="PargrafodaLista"/>
-      </w:pPr>
-    </w:p>
-    <w:p>
-      <w:pPr>
-        <w:pStyle w:val="PargrafodaLista"/>
-      </w:pPr>
-    </w:p>
-    <w:p>
-      <w:pPr>
-        <w:pStyle w:val="PargrafodaLista"/>
+        <w:pStyle w:val="ListParagraph"/>
+      </w:pPr>
+    </w:p>
+    <w:p>
+      <w:pPr>
+        <w:pStyle w:val="ListParagraph"/>
+      </w:pPr>
+    </w:p>
+    <w:p>
+      <w:pPr>
+        <w:pStyle w:val="ListParagraph"/>
         <w:numPr>
           <w:ilvl w:val="0"/>
           <w:numId w:val="1"/>
@@ -1133,7 +1515,7 @@
     </w:p>
     <w:p>
       <w:pPr>
-        <w:pStyle w:val="PargrafodaLista"/>
+        <w:pStyle w:val="ListParagraph"/>
       </w:pPr>
     </w:p>
     <w:p>
@@ -1143,7 +1525,7 @@
     </w:p>
     <w:p>
       <w:pPr>
-        <w:pStyle w:val="PargrafodaLista"/>
+        <w:pStyle w:val="ListParagraph"/>
         <w:numPr>
           <w:ilvl w:val="0"/>
           <w:numId w:val="1"/>
@@ -1153,7 +1535,1187 @@
         <w:t>Operações de atualização</w:t>
       </w:r>
     </w:p>
-    <w:p/>
+    <w:p>
+      <w:r>
+        <w:br w:type="page"/>
+      </w:r>
+    </w:p>
+    <w:p>
+      <w:pPr>
+        <w:pStyle w:val="ListParagraph"/>
+        <w:ind w:left="-1701" w:right="-1652"/>
+        <w:rPr>
+          <w:lang w:val="en-US"/>
+        </w:rPr>
+      </w:pPr>
+      <w:r>
+        <w:rPr>
+          <w:lang w:val="en-US"/>
+        </w:rPr>
+        <w:lastRenderedPageBreak/>
+        <w:t>2023-02-08 11:55:47 2023-02-08 14:55:47,539 ERROR [</w:t>
+      </w:r>
+      <w:proofErr w:type="spellStart"/>
+      <w:r>
+        <w:rPr>
+          <w:lang w:val="en-US"/>
+        </w:rPr>
+        <w:t>jeeves</w:t>
+      </w:r>
+      <w:proofErr w:type="spellEnd"/>
+      <w:r>
+        <w:rPr>
+          <w:lang w:val="en-US"/>
+        </w:rPr>
+        <w:t xml:space="preserve">] - </w:t>
+      </w:r>
+      <w:proofErr w:type="spellStart"/>
+      <w:r>
+        <w:rPr>
+          <w:lang w:val="en-US"/>
+        </w:rPr>
+        <w:t>JeevesContextLoaderListener</w:t>
+      </w:r>
+      <w:proofErr w:type="spellEnd"/>
+      <w:r>
+        <w:rPr>
+          <w:lang w:val="en-US"/>
+        </w:rPr>
+        <w:t>: Error creating bean with name '</w:t>
+      </w:r>
+      <w:proofErr w:type="spellStart"/>
+      <w:r>
+        <w:rPr>
+          <w:lang w:val="en-US"/>
+        </w:rPr>
+        <w:t>entityManagerFactory</w:t>
+      </w:r>
+      <w:proofErr w:type="spellEnd"/>
+      <w:r>
+        <w:rPr>
+          <w:lang w:val="en-US"/>
+        </w:rPr>
+        <w:t>' defined in URL [jar:file:/usr/local/tomcat/webapps/geonetwork/WEB-INF/lib/domain-3.10-SNAPSHOT.jar!/config-spring-geonetwork.xml]: Cannot resolve reference to bean '</w:t>
+      </w:r>
+      <w:proofErr w:type="spellStart"/>
+      <w:r>
+        <w:rPr>
+          <w:lang w:val="en-US"/>
+        </w:rPr>
+        <w:t>jdbcDataSource</w:t>
+      </w:r>
+      <w:proofErr w:type="spellEnd"/>
+      <w:r>
+        <w:rPr>
+          <w:lang w:val="en-US"/>
+        </w:rPr>
+        <w:t>' while setting bean property '</w:t>
+      </w:r>
+      <w:proofErr w:type="spellStart"/>
+      <w:r>
+        <w:rPr>
+          <w:lang w:val="en-US"/>
+        </w:rPr>
+        <w:t>dataSource</w:t>
+      </w:r>
+      <w:proofErr w:type="spellEnd"/>
+      <w:r>
+        <w:rPr>
+          <w:lang w:val="en-US"/>
+        </w:rPr>
+        <w:t xml:space="preserve">'; nested exception is </w:t>
+      </w:r>
+      <w:proofErr w:type="spellStart"/>
+      <w:r>
+        <w:rPr>
+          <w:lang w:val="en-US"/>
+        </w:rPr>
+        <w:t>org.springframework.beans.factory.BeanCreationException</w:t>
+      </w:r>
+      <w:proofErr w:type="spellEnd"/>
+      <w:r>
+        <w:rPr>
+          <w:lang w:val="en-US"/>
+        </w:rPr>
+        <w:t>: Error creating bean with name '</w:t>
+      </w:r>
+      <w:proofErr w:type="spellStart"/>
+      <w:r>
+        <w:rPr>
+          <w:lang w:val="en-US"/>
+        </w:rPr>
+        <w:t>jdbcDataSource</w:t>
+      </w:r>
+      <w:proofErr w:type="spellEnd"/>
+      <w:r>
+        <w:rPr>
+          <w:lang w:val="en-US"/>
+        </w:rPr>
+        <w:t xml:space="preserve">' defined in URL [file:/usr/local/tomcat/webapps/geonetwork/WEB-INF/config-db/defaultJdbcDataSource.xml]: Initialization of bean failed; nested exception is </w:t>
+      </w:r>
+      <w:proofErr w:type="spellStart"/>
+      <w:r>
+        <w:rPr>
+          <w:lang w:val="en-US"/>
+        </w:rPr>
+        <w:t>java.lang.RuntimeException</w:t>
+      </w:r>
+      <w:proofErr w:type="spellEnd"/>
+      <w:r>
+        <w:rPr>
+          <w:lang w:val="en-US"/>
+        </w:rPr>
+        <w:t xml:space="preserve">: </w:t>
+      </w:r>
+      <w:proofErr w:type="spellStart"/>
+      <w:r>
+        <w:rPr>
+          <w:lang w:val="en-US"/>
+        </w:rPr>
+        <w:t>java.sql.SQLException</w:t>
+      </w:r>
+      <w:proofErr w:type="spellEnd"/>
+      <w:r>
+        <w:rPr>
+          <w:lang w:val="en-US"/>
+        </w:rPr>
+        <w:t xml:space="preserve">: Cannot create </w:t>
+      </w:r>
+      <w:proofErr w:type="spellStart"/>
+      <w:r>
+        <w:rPr>
+          <w:lang w:val="en-US"/>
+        </w:rPr>
+        <w:t>PoolableConnectionFactory</w:t>
+      </w:r>
+      <w:proofErr w:type="spellEnd"/>
+      <w:r>
+        <w:rPr>
+          <w:lang w:val="en-US"/>
+        </w:rPr>
+        <w:t xml:space="preserve"> (Connection to postgres:5432 refused. Check that the hostname and port are correct and that the postmaster is accepting TCP/IP connections.)</w:t>
+      </w:r>
+    </w:p>
+    <w:p>
+      <w:pPr>
+        <w:pStyle w:val="ListParagraph"/>
+        <w:ind w:left="-1701" w:right="-1652"/>
+        <w:rPr>
+          <w:lang w:val="en-US"/>
+        </w:rPr>
+      </w:pPr>
+      <w:r>
+        <w:rPr>
+          <w:lang w:val="en-US"/>
+        </w:rPr>
+        <w:t xml:space="preserve">2023-02-08 11:55:47 </w:t>
+      </w:r>
+      <w:proofErr w:type="spellStart"/>
+      <w:r>
+        <w:rPr>
+          <w:lang w:val="en-US"/>
+        </w:rPr>
+        <w:t>org.springframework.beans.factory.BeanCreationException</w:t>
+      </w:r>
+      <w:proofErr w:type="spellEnd"/>
+      <w:r>
+        <w:rPr>
+          <w:lang w:val="en-US"/>
+        </w:rPr>
+        <w:t>: Error creating bean with name '</w:t>
+      </w:r>
+      <w:proofErr w:type="spellStart"/>
+      <w:r>
+        <w:rPr>
+          <w:lang w:val="en-US"/>
+        </w:rPr>
+        <w:t>entityManagerFactory</w:t>
+      </w:r>
+      <w:proofErr w:type="spellEnd"/>
+      <w:r>
+        <w:rPr>
+          <w:lang w:val="en-US"/>
+        </w:rPr>
+        <w:t>' defined in URL [jar:file:/usr/local/tomcat/webapps/geonetwork/WEB-INF/lib/domain-3.10-SNAPSHOT.jar!/config-spring-geonetwork.xml]: Cannot resolve reference to bean '</w:t>
+      </w:r>
+      <w:proofErr w:type="spellStart"/>
+      <w:r>
+        <w:rPr>
+          <w:lang w:val="en-US"/>
+        </w:rPr>
+        <w:t>jdbcDataSource</w:t>
+      </w:r>
+      <w:proofErr w:type="spellEnd"/>
+      <w:r>
+        <w:rPr>
+          <w:lang w:val="en-US"/>
+        </w:rPr>
+        <w:t>' while setting bean property '</w:t>
+      </w:r>
+      <w:proofErr w:type="spellStart"/>
+      <w:r>
+        <w:rPr>
+          <w:lang w:val="en-US"/>
+        </w:rPr>
+        <w:t>dataSource</w:t>
+      </w:r>
+      <w:proofErr w:type="spellEnd"/>
+      <w:r>
+        <w:rPr>
+          <w:lang w:val="en-US"/>
+        </w:rPr>
+        <w:t xml:space="preserve">'; nested exception is </w:t>
+      </w:r>
+      <w:proofErr w:type="spellStart"/>
+      <w:r>
+        <w:rPr>
+          <w:lang w:val="en-US"/>
+        </w:rPr>
+        <w:t>org.springframework.beans.factory.BeanCreationException</w:t>
+      </w:r>
+      <w:proofErr w:type="spellEnd"/>
+      <w:r>
+        <w:rPr>
+          <w:lang w:val="en-US"/>
+        </w:rPr>
+        <w:t>: Error creating bean with name '</w:t>
+      </w:r>
+      <w:proofErr w:type="spellStart"/>
+      <w:r>
+        <w:rPr>
+          <w:lang w:val="en-US"/>
+        </w:rPr>
+        <w:t>jdbcDataSource</w:t>
+      </w:r>
+      <w:proofErr w:type="spellEnd"/>
+      <w:r>
+        <w:rPr>
+          <w:lang w:val="en-US"/>
+        </w:rPr>
+        <w:t xml:space="preserve">' defined in URL [file:/usr/local/tomcat/webapps/geonetwork/WEB-INF/config-db/defaultJdbcDataSource.xml]: Initialization of bean failed; nested exception is </w:t>
+      </w:r>
+      <w:proofErr w:type="spellStart"/>
+      <w:r>
+        <w:rPr>
+          <w:lang w:val="en-US"/>
+        </w:rPr>
+        <w:t>java.lang.RuntimeException</w:t>
+      </w:r>
+      <w:proofErr w:type="spellEnd"/>
+      <w:r>
+        <w:rPr>
+          <w:lang w:val="en-US"/>
+        </w:rPr>
+        <w:t xml:space="preserve">: </w:t>
+      </w:r>
+      <w:proofErr w:type="spellStart"/>
+      <w:r>
+        <w:rPr>
+          <w:lang w:val="en-US"/>
+        </w:rPr>
+        <w:t>java.sql.SQLException</w:t>
+      </w:r>
+      <w:proofErr w:type="spellEnd"/>
+      <w:r>
+        <w:rPr>
+          <w:lang w:val="en-US"/>
+        </w:rPr>
+        <w:t xml:space="preserve">: Cannot create </w:t>
+      </w:r>
+      <w:proofErr w:type="spellStart"/>
+      <w:r>
+        <w:rPr>
+          <w:lang w:val="en-US"/>
+        </w:rPr>
+        <w:t>PoolableConnectionFactory</w:t>
+      </w:r>
+      <w:proofErr w:type="spellEnd"/>
+      <w:r>
+        <w:rPr>
+          <w:lang w:val="en-US"/>
+        </w:rPr>
+        <w:t xml:space="preserve"> (Connection to postgres:5432 refused. Check that the hostname and port are correct and that the postmaster is accepting TCP/IP connections.)</w:t>
+      </w:r>
+    </w:p>
+    <w:p>
+      <w:pPr>
+        <w:pStyle w:val="ListParagraph"/>
+        <w:ind w:left="-1701" w:right="-1652"/>
+        <w:rPr>
+          <w:lang w:val="en-US"/>
+        </w:rPr>
+      </w:pPr>
+      <w:r>
+        <w:rPr>
+          <w:lang w:val="en-US"/>
+        </w:rPr>
+        <w:t xml:space="preserve">2023-02-08 11:55:47     at </w:t>
+      </w:r>
+      <w:proofErr w:type="gramStart"/>
+      <w:r>
+        <w:rPr>
+          <w:lang w:val="en-US"/>
+        </w:rPr>
+        <w:t>org.springframework</w:t>
+      </w:r>
+      <w:proofErr w:type="gramEnd"/>
+      <w:r>
+        <w:rPr>
+          <w:lang w:val="en-US"/>
+        </w:rPr>
+        <w:t>.beans.factory.support.BeanDefinitionValueResolver.resolveReference(BeanDefinitionValueResolver.java:359)</w:t>
+      </w:r>
+    </w:p>
+    <w:p>
+      <w:pPr>
+        <w:pStyle w:val="ListParagraph"/>
+        <w:ind w:left="-1701" w:right="-1652"/>
+        <w:rPr>
+          <w:lang w:val="en-US"/>
+        </w:rPr>
+      </w:pPr>
+      <w:r>
+        <w:rPr>
+          <w:lang w:val="en-US"/>
+        </w:rPr>
+        <w:t xml:space="preserve">2023-02-08 11:55:47     at </w:t>
+      </w:r>
+      <w:proofErr w:type="gramStart"/>
+      <w:r>
+        <w:rPr>
+          <w:lang w:val="en-US"/>
+        </w:rPr>
+        <w:t>org.springframework</w:t>
+      </w:r>
+      <w:proofErr w:type="gramEnd"/>
+      <w:r>
+        <w:rPr>
+          <w:lang w:val="en-US"/>
+        </w:rPr>
+        <w:t>.beans.factory.support.BeanDefinitionValueResolver.resolveValueIfNecessary(BeanDefinitionValueResolver.java:108)</w:t>
+      </w:r>
+    </w:p>
+    <w:p>
+      <w:pPr>
+        <w:pStyle w:val="ListParagraph"/>
+        <w:ind w:left="-1701" w:right="-1652"/>
+        <w:rPr>
+          <w:lang w:val="en-US"/>
+        </w:rPr>
+      </w:pPr>
+      <w:r>
+        <w:rPr>
+          <w:lang w:val="en-US"/>
+        </w:rPr>
+        <w:t xml:space="preserve">2023-02-08 11:55:47     at </w:t>
+      </w:r>
+      <w:proofErr w:type="gramStart"/>
+      <w:r>
+        <w:rPr>
+          <w:lang w:val="en-US"/>
+        </w:rPr>
+        <w:t>org.springframework</w:t>
+      </w:r>
+      <w:proofErr w:type="gramEnd"/>
+      <w:r>
+        <w:rPr>
+          <w:lang w:val="en-US"/>
+        </w:rPr>
+        <w:t>.beans.factory.support.AbstractAutowireCapableBeanFactory.applyPropertyValues(AbstractAutowireCapableBeanFactory.java:1481)</w:t>
+      </w:r>
+    </w:p>
+    <w:p>
+      <w:pPr>
+        <w:pStyle w:val="ListParagraph"/>
+        <w:ind w:left="-1701" w:right="-1652"/>
+        <w:rPr>
+          <w:lang w:val="en-US"/>
+        </w:rPr>
+      </w:pPr>
+      <w:r>
+        <w:rPr>
+          <w:lang w:val="en-US"/>
+        </w:rPr>
+        <w:t xml:space="preserve">2023-02-08 11:55:47     at </w:t>
+      </w:r>
+      <w:proofErr w:type="gramStart"/>
+      <w:r>
+        <w:rPr>
+          <w:lang w:val="en-US"/>
+        </w:rPr>
+        <w:t>org.springframework</w:t>
+      </w:r>
+      <w:proofErr w:type="gramEnd"/>
+      <w:r>
+        <w:rPr>
+          <w:lang w:val="en-US"/>
+        </w:rPr>
+        <w:t>.beans.factory.support.AbstractAutowireCapableBeanFactory.populateBean(AbstractAutowireCapableBeanFactory.java:1226)</w:t>
+      </w:r>
+    </w:p>
+    <w:p>
+      <w:pPr>
+        <w:pStyle w:val="ListParagraph"/>
+        <w:ind w:left="-1701" w:right="-1652"/>
+        <w:rPr>
+          <w:lang w:val="en-US"/>
+        </w:rPr>
+      </w:pPr>
+      <w:r>
+        <w:rPr>
+          <w:lang w:val="en-US"/>
+        </w:rPr>
+        <w:t xml:space="preserve">2023-02-08 11:55:47     at </w:t>
+      </w:r>
+      <w:proofErr w:type="gramStart"/>
+      <w:r>
+        <w:rPr>
+          <w:lang w:val="en-US"/>
+        </w:rPr>
+        <w:t>org.springframework</w:t>
+      </w:r>
+      <w:proofErr w:type="gramEnd"/>
+      <w:r>
+        <w:rPr>
+          <w:lang w:val="en-US"/>
+        </w:rPr>
+        <w:t>.beans.factory.support.AbstractAutowireCapableBeanFactory.doCreateBean(AbstractAutowireCapableBeanFactory.java:543)</w:t>
+      </w:r>
+    </w:p>
+    <w:p>
+      <w:pPr>
+        <w:pStyle w:val="ListParagraph"/>
+        <w:ind w:left="-1701" w:right="-1652"/>
+        <w:rPr>
+          <w:lang w:val="en-US"/>
+        </w:rPr>
+      </w:pPr>
+      <w:r>
+        <w:rPr>
+          <w:lang w:val="en-US"/>
+        </w:rPr>
+        <w:t xml:space="preserve">2023-02-08 11:55:47     at </w:t>
+      </w:r>
+      <w:proofErr w:type="gramStart"/>
+      <w:r>
+        <w:rPr>
+          <w:lang w:val="en-US"/>
+        </w:rPr>
+        <w:t>org.springframework</w:t>
+      </w:r>
+      <w:proofErr w:type="gramEnd"/>
+      <w:r>
+        <w:rPr>
+          <w:lang w:val="en-US"/>
+        </w:rPr>
+        <w:t>.beans.factory.support.AbstractAutowireCapableBeanFactory.createBean(AbstractAutowireCapableBeanFactory.java:482)</w:t>
+      </w:r>
+    </w:p>
+    <w:p>
+      <w:pPr>
+        <w:pStyle w:val="ListParagraph"/>
+        <w:ind w:left="-1701" w:right="-1652"/>
+        <w:rPr>
+          <w:lang w:val="en-US"/>
+        </w:rPr>
+      </w:pPr>
+      <w:r>
+        <w:rPr>
+          <w:lang w:val="en-US"/>
+        </w:rPr>
+        <w:t xml:space="preserve">2023-02-08 11:55:47     at </w:t>
+      </w:r>
+      <w:proofErr w:type="gramStart"/>
+      <w:r>
+        <w:rPr>
+          <w:lang w:val="en-US"/>
+        </w:rPr>
+        <w:t>org.springframework</w:t>
+      </w:r>
+      <w:proofErr w:type="gramEnd"/>
+      <w:r>
+        <w:rPr>
+          <w:lang w:val="en-US"/>
+        </w:rPr>
+        <w:t>.beans.factory.support.AbstractBeanFactory$1.getObject(AbstractBeanFactory.java:306)</w:t>
+      </w:r>
+    </w:p>
+    <w:p>
+      <w:pPr>
+        <w:pStyle w:val="ListParagraph"/>
+        <w:ind w:left="-1701" w:right="-1652"/>
+        <w:rPr>
+          <w:lang w:val="en-US"/>
+        </w:rPr>
+      </w:pPr>
+      <w:r>
+        <w:rPr>
+          <w:lang w:val="en-US"/>
+        </w:rPr>
+        <w:t xml:space="preserve">2023-02-08 11:55:47     at </w:t>
+      </w:r>
+      <w:proofErr w:type="gramStart"/>
+      <w:r>
+        <w:rPr>
+          <w:lang w:val="en-US"/>
+        </w:rPr>
+        <w:t>org.springframework</w:t>
+      </w:r>
+      <w:proofErr w:type="gramEnd"/>
+      <w:r>
+        <w:rPr>
+          <w:lang w:val="en-US"/>
+        </w:rPr>
+        <w:t>.beans.factory.support.DefaultSingletonBeanRegistry.getSingleton(DefaultSingletonBeanRegistry.java:230)</w:t>
+      </w:r>
+    </w:p>
+    <w:p>
+      <w:pPr>
+        <w:pStyle w:val="ListParagraph"/>
+        <w:ind w:left="-1701" w:right="-1652"/>
+        <w:rPr>
+          <w:lang w:val="en-US"/>
+        </w:rPr>
+      </w:pPr>
+      <w:r>
+        <w:rPr>
+          <w:lang w:val="en-US"/>
+        </w:rPr>
+        <w:t xml:space="preserve">2023-02-08 11:55:47     at </w:t>
+      </w:r>
+      <w:proofErr w:type="gramStart"/>
+      <w:r>
+        <w:rPr>
+          <w:lang w:val="en-US"/>
+        </w:rPr>
+        <w:t>org.springframework</w:t>
+      </w:r>
+      <w:proofErr w:type="gramEnd"/>
+      <w:r>
+        <w:rPr>
+          <w:lang w:val="en-US"/>
+        </w:rPr>
+        <w:t>.beans.factory.support.AbstractBeanFactory.doGetBean(AbstractBeanFactory.java:302)</w:t>
+      </w:r>
+    </w:p>
+    <w:p>
+      <w:pPr>
+        <w:pStyle w:val="ListParagraph"/>
+        <w:ind w:left="-1701" w:right="-1652"/>
+        <w:rPr>
+          <w:lang w:val="en-US"/>
+        </w:rPr>
+      </w:pPr>
+      <w:r>
+        <w:rPr>
+          <w:lang w:val="en-US"/>
+        </w:rPr>
+        <w:t xml:space="preserve">2023-02-08 11:55:47     at </w:t>
+      </w:r>
+      <w:proofErr w:type="gramStart"/>
+      <w:r>
+        <w:rPr>
+          <w:lang w:val="en-US"/>
+        </w:rPr>
+        <w:t>org.springframework</w:t>
+      </w:r>
+      <w:proofErr w:type="gramEnd"/>
+      <w:r>
+        <w:rPr>
+          <w:lang w:val="en-US"/>
+        </w:rPr>
+        <w:t>.beans.factory.support.AbstractBeanFactory.getBean(AbstractBeanFactory.java:197)</w:t>
+      </w:r>
+    </w:p>
+    <w:p>
+      <w:pPr>
+        <w:pStyle w:val="ListParagraph"/>
+        <w:ind w:left="-1701" w:right="-1652"/>
+        <w:rPr>
+          <w:lang w:val="en-US"/>
+        </w:rPr>
+      </w:pPr>
+      <w:r>
+        <w:rPr>
+          <w:lang w:val="en-US"/>
+        </w:rPr>
+        <w:t xml:space="preserve">2023-02-08 11:55:47     at </w:t>
+      </w:r>
+      <w:proofErr w:type="gramStart"/>
+      <w:r>
+        <w:rPr>
+          <w:lang w:val="en-US"/>
+        </w:rPr>
+        <w:t>org.springframework</w:t>
+      </w:r>
+      <w:proofErr w:type="gramEnd"/>
+      <w:r>
+        <w:rPr>
+          <w:lang w:val="en-US"/>
+        </w:rPr>
+        <w:t>.context.support.AbstractApplicationContext.getBean(AbstractApplicationContext.java:1076)</w:t>
+      </w:r>
+    </w:p>
+    <w:p>
+      <w:pPr>
+        <w:pStyle w:val="ListParagraph"/>
+        <w:ind w:left="-1701" w:right="-1652"/>
+        <w:rPr>
+          <w:lang w:val="en-US"/>
+        </w:rPr>
+      </w:pPr>
+      <w:r>
+        <w:rPr>
+          <w:lang w:val="en-US"/>
+        </w:rPr>
+        <w:t xml:space="preserve">2023-02-08 11:55:47     at </w:t>
+      </w:r>
+      <w:proofErr w:type="gramStart"/>
+      <w:r>
+        <w:rPr>
+          <w:lang w:val="en-US"/>
+        </w:rPr>
+        <w:t>org.springframework</w:t>
+      </w:r>
+      <w:proofErr w:type="gramEnd"/>
+      <w:r>
+        <w:rPr>
+          <w:lang w:val="en-US"/>
+        </w:rPr>
+        <w:t>.context.support.AbstractApplicationContext.finishBeanFactoryInitialization(AbstractApplicationContext.java:851)</w:t>
+      </w:r>
+    </w:p>
+    <w:p>
+      <w:pPr>
+        <w:pStyle w:val="ListParagraph"/>
+        <w:ind w:left="-1701" w:right="-1652"/>
+        <w:rPr>
+          <w:lang w:val="en-US"/>
+        </w:rPr>
+      </w:pPr>
+      <w:r>
+        <w:rPr>
+          <w:lang w:val="en-US"/>
+        </w:rPr>
+        <w:t xml:space="preserve">2023-02-08 11:55:47     at </w:t>
+      </w:r>
+      <w:proofErr w:type="gramStart"/>
+      <w:r>
+        <w:rPr>
+          <w:lang w:val="en-US"/>
+        </w:rPr>
+        <w:t>org.springframework</w:t>
+      </w:r>
+      <w:proofErr w:type="gramEnd"/>
+      <w:r>
+        <w:rPr>
+          <w:lang w:val="en-US"/>
+        </w:rPr>
+        <w:t>.context.support.AbstractApplicationContext.refresh(AbstractApplicationContext.java:541)</w:t>
+      </w:r>
+    </w:p>
+    <w:p>
+      <w:pPr>
+        <w:pStyle w:val="ListParagraph"/>
+        <w:ind w:left="-1701" w:right="-1652"/>
+        <w:rPr>
+          <w:lang w:val="en-US"/>
+        </w:rPr>
+      </w:pPr>
+      <w:r>
+        <w:rPr>
+          <w:lang w:val="en-US"/>
+        </w:rPr>
+        <w:lastRenderedPageBreak/>
+        <w:t>2023-02-08 11:55:47     at jeeves.</w:t>
+      </w:r>
+      <w:proofErr w:type="gramStart"/>
+      <w:r>
+        <w:rPr>
+          <w:lang w:val="en-US"/>
+        </w:rPr>
+        <w:t>config.springutil</w:t>
+      </w:r>
+      <w:proofErr w:type="gramEnd"/>
+      <w:r>
+        <w:rPr>
+          <w:lang w:val="en-US"/>
+        </w:rPr>
+        <w:t>.JeevesContextLoaderListener.contextInitialized(JeevesContextLoaderListener.java:87)</w:t>
+      </w:r>
+    </w:p>
+    <w:p>
+      <w:pPr>
+        <w:pStyle w:val="ListParagraph"/>
+        <w:ind w:left="-1701" w:right="-1652"/>
+        <w:rPr>
+          <w:lang w:val="en-US"/>
+        </w:rPr>
+      </w:pPr>
+      <w:r>
+        <w:rPr>
+          <w:lang w:val="en-US"/>
+        </w:rPr>
+        <w:t xml:space="preserve">2023-02-08 11:55:47     at </w:t>
+      </w:r>
+      <w:proofErr w:type="gramStart"/>
+      <w:r>
+        <w:rPr>
+          <w:lang w:val="en-US"/>
+        </w:rPr>
+        <w:t>org.apache</w:t>
+      </w:r>
+      <w:proofErr w:type="gramEnd"/>
+      <w:r>
+        <w:rPr>
+          <w:lang w:val="en-US"/>
+        </w:rPr>
+        <w:t>.catalina.core.StandardContext.listenerStart(StandardContext.java:4759)</w:t>
+      </w:r>
+    </w:p>
+    <w:p>
+      <w:pPr>
+        <w:pStyle w:val="ListParagraph"/>
+        <w:ind w:left="-1701" w:right="-1652"/>
+        <w:rPr>
+          <w:lang w:val="en-US"/>
+        </w:rPr>
+      </w:pPr>
+      <w:r>
+        <w:rPr>
+          <w:lang w:val="en-US"/>
+        </w:rPr>
+        <w:t xml:space="preserve">2023-02-08 11:55:47     at </w:t>
+      </w:r>
+      <w:proofErr w:type="gramStart"/>
+      <w:r>
+        <w:rPr>
+          <w:lang w:val="en-US"/>
+        </w:rPr>
+        <w:t>org.apache</w:t>
+      </w:r>
+      <w:proofErr w:type="gramEnd"/>
+      <w:r>
+        <w:rPr>
+          <w:lang w:val="en-US"/>
+        </w:rPr>
+        <w:t>.catalina.core.StandardContext.startInternal(StandardContext.java:5229)</w:t>
+      </w:r>
+    </w:p>
+    <w:p>
+      <w:pPr>
+        <w:pStyle w:val="ListParagraph"/>
+        <w:ind w:left="-1701" w:right="-1652"/>
+        <w:rPr>
+          <w:lang w:val="en-US"/>
+        </w:rPr>
+      </w:pPr>
+      <w:r>
+        <w:rPr>
+          <w:lang w:val="en-US"/>
+        </w:rPr>
+        <w:t xml:space="preserve">2023-02-08 11:55:47     at </w:t>
+      </w:r>
+      <w:proofErr w:type="gramStart"/>
+      <w:r>
+        <w:rPr>
+          <w:lang w:val="en-US"/>
+        </w:rPr>
+        <w:t>org.apache</w:t>
+      </w:r>
+      <w:proofErr w:type="gramEnd"/>
+      <w:r>
+        <w:rPr>
+          <w:lang w:val="en-US"/>
+        </w:rPr>
+        <w:t>.catalina.util.LifecycleBase.start(LifecycleBase.java:183)</w:t>
+      </w:r>
+    </w:p>
+    <w:p>
+      <w:pPr>
+        <w:pStyle w:val="ListParagraph"/>
+        <w:ind w:left="-1701" w:right="-1652"/>
+        <w:rPr>
+          <w:lang w:val="en-US"/>
+        </w:rPr>
+      </w:pPr>
+      <w:r>
+        <w:rPr>
+          <w:lang w:val="en-US"/>
+        </w:rPr>
+        <w:t xml:space="preserve">2023-02-08 11:55:47     at </w:t>
+      </w:r>
+      <w:proofErr w:type="gramStart"/>
+      <w:r>
+        <w:rPr>
+          <w:lang w:val="en-US"/>
+        </w:rPr>
+        <w:t>org.apache</w:t>
+      </w:r>
+      <w:proofErr w:type="gramEnd"/>
+      <w:r>
+        <w:rPr>
+          <w:lang w:val="en-US"/>
+        </w:rPr>
+        <w:t>.catalina.core.ContainerBase.addChildInternal(ContainerBase.java:753)</w:t>
+      </w:r>
+    </w:p>
+    <w:p>
+      <w:pPr>
+        <w:pStyle w:val="ListParagraph"/>
+        <w:ind w:left="-1701" w:right="-1652"/>
+        <w:rPr>
+          <w:lang w:val="en-US"/>
+        </w:rPr>
+      </w:pPr>
+      <w:r>
+        <w:rPr>
+          <w:lang w:val="en-US"/>
+        </w:rPr>
+        <w:t xml:space="preserve">2023-02-08 11:55:47     at </w:t>
+      </w:r>
+      <w:proofErr w:type="gramStart"/>
+      <w:r>
+        <w:rPr>
+          <w:lang w:val="en-US"/>
+        </w:rPr>
+        <w:t>org.apache</w:t>
+      </w:r>
+      <w:proofErr w:type="gramEnd"/>
+      <w:r>
+        <w:rPr>
+          <w:lang w:val="en-US"/>
+        </w:rPr>
+        <w:t>.catalina.core.ContainerBase.addChild(ContainerBase.java:727)</w:t>
+      </w:r>
+    </w:p>
+    <w:p>
+      <w:pPr>
+        <w:pStyle w:val="ListParagraph"/>
+        <w:ind w:left="-1701" w:right="-1652"/>
+        <w:rPr>
+          <w:lang w:val="en-US"/>
+        </w:rPr>
+      </w:pPr>
+      <w:r>
+        <w:rPr>
+          <w:lang w:val="en-US"/>
+        </w:rPr>
+        <w:t xml:space="preserve">2023-02-08 11:55:47     at </w:t>
+      </w:r>
+      <w:proofErr w:type="gramStart"/>
+      <w:r>
+        <w:rPr>
+          <w:lang w:val="en-US"/>
+        </w:rPr>
+        <w:t>org.apache</w:t>
+      </w:r>
+      <w:proofErr w:type="gramEnd"/>
+      <w:r>
+        <w:rPr>
+          <w:lang w:val="en-US"/>
+        </w:rPr>
+        <w:t>.catalina.core.StandardHost.addChild(StandardHost.java:695)</w:t>
+      </w:r>
+    </w:p>
+    <w:p>
+      <w:pPr>
+        <w:pStyle w:val="ListParagraph"/>
+        <w:ind w:left="-1701" w:right="-1652"/>
+        <w:rPr>
+          <w:lang w:val="en-US"/>
+        </w:rPr>
+      </w:pPr>
+      <w:r>
+        <w:rPr>
+          <w:lang w:val="en-US"/>
+        </w:rPr>
+        <w:t xml:space="preserve">2023-02-08 11:55:47     at </w:t>
+      </w:r>
+      <w:proofErr w:type="gramStart"/>
+      <w:r>
+        <w:rPr>
+          <w:lang w:val="en-US"/>
+        </w:rPr>
+        <w:t>org.apache</w:t>
+      </w:r>
+      <w:proofErr w:type="gramEnd"/>
+      <w:r>
+        <w:rPr>
+          <w:lang w:val="en-US"/>
+        </w:rPr>
+        <w:t>.catalina.startup.HostConfig.deployDirectory(HostConfig.java:1177)</w:t>
+      </w:r>
+    </w:p>
+    <w:p>
+      <w:pPr>
+        <w:pStyle w:val="ListParagraph"/>
+        <w:ind w:left="-1701" w:right="-1652"/>
+        <w:rPr>
+          <w:lang w:val="en-US"/>
+        </w:rPr>
+      </w:pPr>
+      <w:r>
+        <w:rPr>
+          <w:lang w:val="en-US"/>
+        </w:rPr>
+        <w:t>2023-02-08 11:55:47     at org.apache.catalina.startup.HostConfig$DeployDirectory.run(HostConfig.java:1925)</w:t>
+      </w:r>
+    </w:p>
+    <w:p>
+      <w:pPr>
+        <w:pStyle w:val="ListParagraph"/>
+        <w:ind w:left="-1701" w:right="-1652"/>
+        <w:rPr>
+          <w:lang w:val="en-US"/>
+        </w:rPr>
+      </w:pPr>
+      <w:r>
+        <w:rPr>
+          <w:lang w:val="en-US"/>
+        </w:rPr>
+        <w:t xml:space="preserve">2023-02-08 11:55:47     at </w:t>
+      </w:r>
+      <w:proofErr w:type="gramStart"/>
+      <w:r>
+        <w:rPr>
+          <w:lang w:val="en-US"/>
+        </w:rPr>
+        <w:t>java.util</w:t>
+      </w:r>
+      <w:proofErr w:type="gramEnd"/>
+      <w:r>
+        <w:rPr>
+          <w:lang w:val="en-US"/>
+        </w:rPr>
+        <w:t>.concurrent.Executors$RunnableAdapter.call(Executors.java:511)</w:t>
+      </w:r>
+    </w:p>
+    <w:p>
+      <w:pPr>
+        <w:pStyle w:val="ListParagraph"/>
+        <w:ind w:left="-1701" w:right="-1652"/>
+        <w:rPr>
+          <w:lang w:val="en-US"/>
+        </w:rPr>
+      </w:pPr>
+      <w:r>
+        <w:rPr>
+          <w:lang w:val="en-US"/>
+        </w:rPr>
+        <w:t xml:space="preserve">2023-02-08 11:55:47     at </w:t>
+      </w:r>
+      <w:proofErr w:type="spellStart"/>
+      <w:proofErr w:type="gramStart"/>
+      <w:r>
+        <w:rPr>
+          <w:lang w:val="en-US"/>
+        </w:rPr>
+        <w:t>java.util.concurrent.FutureTask.run</w:t>
+      </w:r>
+      <w:proofErr w:type="spellEnd"/>
+      <w:r>
+        <w:rPr>
+          <w:lang w:val="en-US"/>
+        </w:rPr>
+        <w:t>(</w:t>
+      </w:r>
+      <w:proofErr w:type="gramEnd"/>
+      <w:r>
+        <w:rPr>
+          <w:lang w:val="en-US"/>
+        </w:rPr>
+        <w:t>FutureTask.java:266)</w:t>
+      </w:r>
+    </w:p>
+    <w:p>
+      <w:pPr>
+        <w:pStyle w:val="ListParagraph"/>
+        <w:ind w:left="-1701" w:right="-1652"/>
+        <w:rPr>
+          <w:lang w:val="en-US"/>
+        </w:rPr>
+      </w:pPr>
+      <w:r>
+        <w:rPr>
+          <w:lang w:val="en-US"/>
+        </w:rPr>
+        <w:t xml:space="preserve">2023-02-08 11:55:47     at </w:t>
+      </w:r>
+      <w:proofErr w:type="gramStart"/>
+      <w:r>
+        <w:rPr>
+          <w:lang w:val="en-US"/>
+        </w:rPr>
+        <w:t>java.util</w:t>
+      </w:r>
+      <w:proofErr w:type="gramEnd"/>
+      <w:r>
+        <w:rPr>
+          <w:lang w:val="en-US"/>
+        </w:rPr>
+        <w:t>.concurrent.ThreadPoolExecutor.runWorker(ThreadPoolExecutor.java:1149)</w:t>
+      </w:r>
+    </w:p>
+    <w:p>
+      <w:pPr>
+        <w:pStyle w:val="ListParagraph"/>
+        <w:ind w:left="-1701" w:right="-1652"/>
+        <w:rPr>
+          <w:lang w:val="en-US"/>
+        </w:rPr>
+      </w:pPr>
+      <w:r>
+        <w:rPr>
+          <w:lang w:val="en-US"/>
+        </w:rPr>
+        <w:t xml:space="preserve">2023-02-08 11:55:47     at </w:t>
+      </w:r>
+      <w:proofErr w:type="gramStart"/>
+      <w:r>
+        <w:rPr>
+          <w:lang w:val="en-US"/>
+        </w:rPr>
+        <w:t>java.util</w:t>
+      </w:r>
+      <w:proofErr w:type="gramEnd"/>
+      <w:r>
+        <w:rPr>
+          <w:lang w:val="en-US"/>
+        </w:rPr>
+        <w:t>.concurrent.ThreadPoolExecutor$Worker.run(ThreadPoolExecutor.java:624)</w:t>
+      </w:r>
+    </w:p>
+    <w:p>
+      <w:pPr>
+        <w:pStyle w:val="ListParagraph"/>
+        <w:ind w:left="-1701" w:right="-1652"/>
+        <w:rPr>
+          <w:lang w:val="en-US"/>
+        </w:rPr>
+      </w:pPr>
+      <w:r>
+        <w:rPr>
+          <w:lang w:val="en-US"/>
+        </w:rPr>
+        <w:t xml:space="preserve">2023-02-08 11:55:47     at </w:t>
+      </w:r>
+      <w:proofErr w:type="spellStart"/>
+      <w:proofErr w:type="gramStart"/>
+      <w:r>
+        <w:rPr>
+          <w:lang w:val="en-US"/>
+        </w:rPr>
+        <w:t>java.lang.Thread.run</w:t>
+      </w:r>
+      <w:proofErr w:type="spellEnd"/>
+      <w:r>
+        <w:rPr>
+          <w:lang w:val="en-US"/>
+        </w:rPr>
+        <w:t>(</w:t>
+      </w:r>
+      <w:proofErr w:type="gramEnd"/>
+      <w:r>
+        <w:rPr>
+          <w:lang w:val="en-US"/>
+        </w:rPr>
+        <w:t>Thread.java:750)</w:t>
+      </w:r>
+    </w:p>
+    <w:p>
+      <w:pPr>
+        <w:pStyle w:val="ListParagraph"/>
+        <w:ind w:left="-1701" w:right="-1652"/>
+        <w:rPr>
+          <w:lang w:val="en-US"/>
+        </w:rPr>
+      </w:pPr>
+      <w:r>
+        <w:rPr>
+          <w:lang w:val="en-US"/>
+        </w:rPr>
+        <w:t xml:space="preserve">2023-02-08 11:55:47 Caused by: </w:t>
+      </w:r>
+      <w:proofErr w:type="spellStart"/>
+      <w:proofErr w:type="gramStart"/>
+      <w:r>
+        <w:rPr>
+          <w:lang w:val="en-US"/>
+        </w:rPr>
+        <w:t>org.springframework</w:t>
+      </w:r>
+      <w:proofErr w:type="gramEnd"/>
+      <w:r>
+        <w:rPr>
+          <w:lang w:val="en-US"/>
+        </w:rPr>
+        <w:t>.beans.factory.BeanCreationException</w:t>
+      </w:r>
+      <w:proofErr w:type="spellEnd"/>
+      <w:r>
+        <w:rPr>
+          <w:lang w:val="en-US"/>
+        </w:rPr>
+        <w:t>: Error creating bean with name '</w:t>
+      </w:r>
+      <w:proofErr w:type="spellStart"/>
+      <w:r>
+        <w:rPr>
+          <w:lang w:val="en-US"/>
+        </w:rPr>
+        <w:t>jdbcDataSource</w:t>
+      </w:r>
+      <w:proofErr w:type="spellEnd"/>
+      <w:r>
+        <w:rPr>
+          <w:lang w:val="en-US"/>
+        </w:rPr>
+        <w:t xml:space="preserve">' defined in URL [file:/usr/local/tomcat/webapps/geonetwork/WEB-INF/config-db/defaultJdbcDataSource.xml]: Initialization of bean failed; nested exception is </w:t>
+      </w:r>
+      <w:proofErr w:type="spellStart"/>
+      <w:r>
+        <w:rPr>
+          <w:lang w:val="en-US"/>
+        </w:rPr>
+        <w:t>java.lang.RuntimeException</w:t>
+      </w:r>
+      <w:proofErr w:type="spellEnd"/>
+      <w:r>
+        <w:rPr>
+          <w:lang w:val="en-US"/>
+        </w:rPr>
+        <w:t xml:space="preserve">: </w:t>
+      </w:r>
+      <w:proofErr w:type="spellStart"/>
+      <w:r>
+        <w:rPr>
+          <w:lang w:val="en-US"/>
+        </w:rPr>
+        <w:t>java.sql.SQLException</w:t>
+      </w:r>
+      <w:proofErr w:type="spellEnd"/>
+      <w:r>
+        <w:rPr>
+          <w:lang w:val="en-US"/>
+        </w:rPr>
+        <w:t xml:space="preserve">: Cannot create </w:t>
+      </w:r>
+      <w:proofErr w:type="spellStart"/>
+      <w:r>
+        <w:rPr>
+          <w:lang w:val="en-US"/>
+        </w:rPr>
+        <w:t>PoolableConnectionFactory</w:t>
+      </w:r>
+      <w:proofErr w:type="spellEnd"/>
+      <w:r>
+        <w:rPr>
+          <w:lang w:val="en-US"/>
+        </w:rPr>
+        <w:t xml:space="preserve"> (Connection to postgres:5432 refused. Check that the hostname and port are correct and that the postmaster is accepting TCP/IP connections.)</w:t>
+      </w:r>
+    </w:p>
     <w:sectPr>
       <w:pgSz w:w="12240" w:h="15840"/>
       <w:pgMar w:top="1417" w:right="1701" w:bottom="1417" w:left="1701" w:header="708" w:footer="708" w:gutter="0"/>
@@ -1164,8 +2726,58 @@
 </w:document>
 </file>
 
+<file path=word/endnotes.xml><?xml version="1.0" encoding="utf-8"?>
+<w:endnotes xmlns:wpc="http://schemas.microsoft.com/office/word/2010/wordprocessingCanvas" xmlns:cx="http://schemas.microsoft.com/office/drawing/2014/chartex" xmlns:cx1="http://schemas.microsoft.com/office/drawing/2015/9/8/chartex" xmlns:cx2="http://schemas.microsoft.com/office/drawing/2015/10/21/chartex" xmlns:cx3="http://schemas.microsoft.com/office/drawing/2016/5/9/chartex" xmlns:cx4="http://schemas.microsoft.com/office/drawing/2016/5/10/chartex" xmlns:cx5="http://schemas.microsoft.com/office/drawing/2016/5/11/chartex" xmlns:cx6="http://schemas.microsoft.com/office/drawing/2016/5/12/chartex" xmlns:cx7="http://schemas.microsoft.com/office/drawing/2016/5/13/chartex" xmlns:cx8="http://schemas.microsoft.com/office/drawing/2016/5/14/chartex" xmlns:mc="http://schemas.openxmlformats.org/markup-compatibility/2006" xmlns:aink="http://schemas.microsoft.com/office/drawing/2016/ink" xmlns:am3d="http://schemas.microsoft.com/office/drawing/2017/model3d" xmlns:o="urn:schemas-microsoft-com:office:office" xmlns:oel="http://schemas.microsoft.com/office/2019/extlst" xmlns:r="http://schemas.openxmlformats.org/officeDocument/2006/relationships" xmlns:m="http://schemas.openxmlformats.org/officeDocument/2006/math" xmlns:v="urn:schemas-microsoft-com:vml" xmlns:wp14="http://schemas.microsoft.com/office/word/2010/wordprocessingDrawing" xmlns:wp="http://schemas.openxmlformats.org/drawingml/2006/wordprocessingDrawing" xmlns:w10="urn:schemas-microsoft-com:office:word" xmlns:w="http://schemas.openxmlformats.org/wordprocessingml/2006/main" xmlns:w14="http://schemas.microsoft.com/office/word/2010/wordml" xmlns:w15="http://schemas.microsoft.com/office/word/2012/wordml" xmlns:w16cex="http://schemas.microsoft.com/office/word/2018/wordml/cex" xmlns:w16cid="http://schemas.microsoft.com/office/word/2016/wordml/cid" xmlns:w16="http://schemas.microsoft.com/office/word/2018/wordml" xmlns:w16sdtdh="http://schemas.microsoft.com/office/word/2020/wordml/sdtdatahash" xmlns:w16se="http://schemas.microsoft.com/office/word/2015/wordml/symex" xmlns:wpg="http://schemas.microsoft.com/office/word/2010/wordprocessingGroup" xmlns:wpi="http://schemas.microsoft.com/office/word/2010/wordprocessingInk" xmlns:wne="http://schemas.microsoft.com/office/word/2006/wordml" xmlns:wps="http://schemas.microsoft.com/office/word/2010/wordprocessingShape" mc:Ignorable="w14 w15 w16se w16cid w16 w16cex w16sdtdh wp14">
+  <w:endnote w:type="separator" w:id="-1">
+    <w:p>
+      <w:pPr>
+        <w:spacing w:after="0" w:line="240" w:lineRule="auto"/>
+      </w:pPr>
+      <w:r>
+        <w:separator/>
+      </w:r>
+    </w:p>
+  </w:endnote>
+  <w:endnote w:type="continuationSeparator" w:id="0">
+    <w:p>
+      <w:pPr>
+        <w:spacing w:after="0" w:line="240" w:lineRule="auto"/>
+      </w:pPr>
+      <w:r>
+        <w:continuationSeparator/>
+      </w:r>
+    </w:p>
+  </w:endnote>
+</w:endnotes>
+</file>
+
+<file path=word/footnotes.xml><?xml version="1.0" encoding="utf-8"?>
+<w:footnotes xmlns:wpc="http://schemas.microsoft.com/office/word/2010/wordprocessingCanvas" xmlns:cx="http://schemas.microsoft.com/office/drawing/2014/chartex" xmlns:cx1="http://schemas.microsoft.com/office/drawing/2015/9/8/chartex" xmlns:cx2="http://schemas.microsoft.com/office/drawing/2015/10/21/chartex" xmlns:cx3="http://schemas.microsoft.com/office/drawing/2016/5/9/chartex" xmlns:cx4="http://schemas.microsoft.com/office/drawing/2016/5/10/chartex" xmlns:cx5="http://schemas.microsoft.com/office/drawing/2016/5/11/chartex" xmlns:cx6="http://schemas.microsoft.com/office/drawing/2016/5/12/chartex" xmlns:cx7="http://schemas.microsoft.com/office/drawing/2016/5/13/chartex" xmlns:cx8="http://schemas.microsoft.com/office/drawing/2016/5/14/chartex" xmlns:mc="http://schemas.openxmlformats.org/markup-compatibility/2006" xmlns:aink="http://schemas.microsoft.com/office/drawing/2016/ink" xmlns:am3d="http://schemas.microsoft.com/office/drawing/2017/model3d" xmlns:o="urn:schemas-microsoft-com:office:office" xmlns:oel="http://schemas.microsoft.com/office/2019/extlst" xmlns:r="http://schemas.openxmlformats.org/officeDocument/2006/relationships" xmlns:m="http://schemas.openxmlformats.org/officeDocument/2006/math" xmlns:v="urn:schemas-microsoft-com:vml" xmlns:wp14="http://schemas.microsoft.com/office/word/2010/wordprocessingDrawing" xmlns:wp="http://schemas.openxmlformats.org/drawingml/2006/wordprocessingDrawing" xmlns:w10="urn:schemas-microsoft-com:office:word" xmlns:w="http://schemas.openxmlformats.org/wordprocessingml/2006/main" xmlns:w14="http://schemas.microsoft.com/office/word/2010/wordml" xmlns:w15="http://schemas.microsoft.com/office/word/2012/wordml" xmlns:w16cex="http://schemas.microsoft.com/office/word/2018/wordml/cex" xmlns:w16cid="http://schemas.microsoft.com/office/word/2016/wordml/cid" xmlns:w16="http://schemas.microsoft.com/office/word/2018/wordml" xmlns:w16sdtdh="http://schemas.microsoft.com/office/word/2020/wordml/sdtdatahash" xmlns:w16se="http://schemas.microsoft.com/office/word/2015/wordml/symex" xmlns:wpg="http://schemas.microsoft.com/office/word/2010/wordprocessingGroup" xmlns:wpi="http://schemas.microsoft.com/office/word/2010/wordprocessingInk" xmlns:wne="http://schemas.microsoft.com/office/word/2006/wordml" xmlns:wps="http://schemas.microsoft.com/office/word/2010/wordprocessingShape" mc:Ignorable="w14 w15 w16se w16cid w16 w16cex w16sdtdh wp14">
+  <w:footnote w:type="separator" w:id="-1">
+    <w:p>
+      <w:pPr>
+        <w:spacing w:after="0" w:line="240" w:lineRule="auto"/>
+      </w:pPr>
+      <w:r>
+        <w:separator/>
+      </w:r>
+    </w:p>
+  </w:footnote>
+  <w:footnote w:type="continuationSeparator" w:id="0">
+    <w:p>
+      <w:pPr>
+        <w:spacing w:after="0" w:line="240" w:lineRule="auto"/>
+      </w:pPr>
+      <w:r>
+        <w:continuationSeparator/>
+      </w:r>
+    </w:p>
+  </w:footnote>
+</w:footnotes>
+</file>
+
 <file path=word/numbering.xml><?xml version="1.0" encoding="utf-8"?>
-<w:numbering xmlns:wpc="http://schemas.microsoft.com/office/word/2010/wordprocessingCanvas" xmlns:cx="http://schemas.microsoft.com/office/drawing/2014/chartex" xmlns:cx1="http://schemas.microsoft.com/office/drawing/2015/9/8/chartex" xmlns:cx2="http://schemas.microsoft.com/office/drawing/2015/10/21/chartex" xmlns:cx3="http://schemas.microsoft.com/office/drawing/2016/5/9/chartex" xmlns:cx4="http://schemas.microsoft.com/office/drawing/2016/5/10/chartex" xmlns:cx5="http://schemas.microsoft.com/office/drawing/2016/5/11/chartex" xmlns:cx6="http://schemas.microsoft.com/office/drawing/2016/5/12/chartex" xmlns:cx7="http://schemas.microsoft.com/office/drawing/2016/5/13/chartex" xmlns:cx8="http://schemas.microsoft.com/office/drawing/2016/5/14/chartex" xmlns:mc="http://schemas.openxmlformats.org/markup-compatibility/2006" xmlns:aink="http://schemas.microsoft.com/office/drawing/2016/ink" xmlns:am3d="http://schemas.microsoft.com/office/drawing/2017/model3d" xmlns:o="urn:schemas-microsoft-com:office:office" xmlns:r="http://schemas.openxmlformats.org/officeDocument/2006/relationships" xmlns:m="http://schemas.openxmlformats.org/officeDocument/2006/math" xmlns:v="urn:schemas-microsoft-com:vml" xmlns:wp14="http://schemas.microsoft.com/office/word/2010/wordprocessingDrawing" xmlns:wp="http://schemas.openxmlformats.org/drawingml/2006/wordprocessingDrawing" xmlns:w10="urn:schemas-microsoft-com:office:word" xmlns:w="http://schemas.openxmlformats.org/wordprocessingml/2006/main" xmlns:w14="http://schemas.microsoft.com/office/word/2010/wordml" xmlns:w15="http://schemas.microsoft.com/office/word/2012/wordml" xmlns:w16cex="http://schemas.microsoft.com/office/word/2018/wordml/cex" xmlns:w16cid="http://schemas.microsoft.com/office/word/2016/wordml/cid" xmlns:w16="http://schemas.microsoft.com/office/word/2018/wordml" xmlns:w16se="http://schemas.microsoft.com/office/word/2015/wordml/symex" xmlns:wpg="http://schemas.microsoft.com/office/word/2010/wordprocessingGroup" xmlns:wpi="http://schemas.microsoft.com/office/word/2010/wordprocessingInk" xmlns:wne="http://schemas.microsoft.com/office/word/2006/wordml" xmlns:wps="http://schemas.microsoft.com/office/word/2010/wordprocessingShape" mc:Ignorable="w14 w15 w16se w16cid w16 w16cex wp14">
+<w:numbering xmlns:wpc="http://schemas.microsoft.com/office/word/2010/wordprocessingCanvas" xmlns:cx="http://schemas.microsoft.com/office/drawing/2014/chartex" xmlns:cx1="http://schemas.microsoft.com/office/drawing/2015/9/8/chartex" xmlns:cx2="http://schemas.microsoft.com/office/drawing/2015/10/21/chartex" xmlns:cx3="http://schemas.microsoft.com/office/drawing/2016/5/9/chartex" xmlns:cx4="http://schemas.microsoft.com/office/drawing/2016/5/10/chartex" xmlns:cx5="http://schemas.microsoft.com/office/drawing/2016/5/11/chartex" xmlns:cx6="http://schemas.microsoft.com/office/drawing/2016/5/12/chartex" xmlns:cx7="http://schemas.microsoft.com/office/drawing/2016/5/13/chartex" xmlns:cx8="http://schemas.microsoft.com/office/drawing/2016/5/14/chartex" xmlns:mc="http://schemas.openxmlformats.org/markup-compatibility/2006" xmlns:aink="http://schemas.microsoft.com/office/drawing/2016/ink" xmlns:am3d="http://schemas.microsoft.com/office/drawing/2017/model3d" xmlns:o="urn:schemas-microsoft-com:office:office" xmlns:oel="http://schemas.microsoft.com/office/2019/extlst" xmlns:r="http://schemas.openxmlformats.org/officeDocument/2006/relationships" xmlns:m="http://schemas.openxmlformats.org/officeDocument/2006/math" xmlns:v="urn:schemas-microsoft-com:vml" xmlns:wp14="http://schemas.microsoft.com/office/word/2010/wordprocessingDrawing" xmlns:wp="http://schemas.openxmlformats.org/drawingml/2006/wordprocessingDrawing" xmlns:w10="urn:schemas-microsoft-com:office:word" xmlns:w="http://schemas.openxmlformats.org/wordprocessingml/2006/main" xmlns:w14="http://schemas.microsoft.com/office/word/2010/wordml" xmlns:w15="http://schemas.microsoft.com/office/word/2012/wordml" xmlns:w16cex="http://schemas.microsoft.com/office/word/2018/wordml/cex" xmlns:w16cid="http://schemas.microsoft.com/office/word/2016/wordml/cid" xmlns:w16="http://schemas.microsoft.com/office/word/2018/wordml" xmlns:w16sdtdh="http://schemas.microsoft.com/office/word/2020/wordml/sdtdatahash" xmlns:w16se="http://schemas.microsoft.com/office/word/2015/wordml/symex" xmlns:wpg="http://schemas.microsoft.com/office/word/2010/wordprocessingGroup" xmlns:wpi="http://schemas.microsoft.com/office/word/2010/wordprocessingInk" xmlns:wne="http://schemas.microsoft.com/office/word/2006/wordml" xmlns:wps="http://schemas.microsoft.com/office/word/2010/wordprocessingShape" mc:Ignorable="w14 w15 w16se w16cid w16 w16cex w16sdtdh wp14">
   <w:abstractNum w:abstractNumId="0" w15:restartNumberingAfterBreak="0">
     <w:nsid w:val="55143876"/>
     <w:multiLevelType w:val="hybridMultilevel"/>
@@ -1278,14 +2890,14 @@
       </w:rPr>
     </w:lvl>
   </w:abstractNum>
-  <w:num w:numId="1">
+  <w:num w:numId="1" w16cid:durableId="1967927672">
     <w:abstractNumId w:val="0"/>
   </w:num>
 </w:numbering>
 </file>
 
 <file path=word/styles.xml><?xml version="1.0" encoding="utf-8"?>
-<w:styles xmlns:mc="http://schemas.openxmlformats.org/markup-compatibility/2006" xmlns:r="http://schemas.openxmlformats.org/officeDocument/2006/relationships" xmlns:w="http://schemas.openxmlformats.org/wordprocessingml/2006/main" xmlns:w14="http://schemas.microsoft.com/office/word/2010/wordml" xmlns:w15="http://schemas.microsoft.com/office/word/2012/wordml" xmlns:w16cex="http://schemas.microsoft.com/office/word/2018/wordml/cex" xmlns:w16cid="http://schemas.microsoft.com/office/word/2016/wordml/cid" xmlns:w16="http://schemas.microsoft.com/office/word/2018/wordml" xmlns:w16se="http://schemas.microsoft.com/office/word/2015/wordml/symex" mc:Ignorable="w14 w15 w16se w16cid w16 w16cex">
+<w:styles xmlns:mc="http://schemas.openxmlformats.org/markup-compatibility/2006" xmlns:r="http://schemas.openxmlformats.org/officeDocument/2006/relationships" xmlns:w="http://schemas.openxmlformats.org/wordprocessingml/2006/main" xmlns:w14="http://schemas.microsoft.com/office/word/2010/wordml" xmlns:w15="http://schemas.microsoft.com/office/word/2012/wordml" xmlns:w16cex="http://schemas.microsoft.com/office/word/2018/wordml/cex" xmlns:w16cid="http://schemas.microsoft.com/office/word/2016/wordml/cid" xmlns:w16="http://schemas.microsoft.com/office/word/2018/wordml" xmlns:w16sdtdh="http://schemas.microsoft.com/office/word/2020/wordml/sdtdatahash" xmlns:w16se="http://schemas.microsoft.com/office/word/2015/wordml/symex" mc:Ignorable="w14 w15 w16se w16cid w16 w16cex w16sdtdh">
   <w:docDefaults>
     <w:rPrDefault>
       <w:rPr>
@@ -1683,13 +3295,13 @@
     <w:name w:val="Normal"/>
     <w:qFormat/>
   </w:style>
-  <w:style w:type="character" w:default="1" w:styleId="Fontepargpadro">
+  <w:style w:type="character" w:default="1" w:styleId="DefaultParagraphFont">
     <w:name w:val="Default Paragraph Font"/>
     <w:uiPriority w:val="1"/>
     <w:semiHidden/>
     <w:unhideWhenUsed/>
   </w:style>
-  <w:style w:type="table" w:default="1" w:styleId="Tabelanormal">
+  <w:style w:type="table" w:default="1" w:styleId="TableNormal">
     <w:name w:val="Normal Table"/>
     <w:uiPriority w:val="99"/>
     <w:semiHidden/>
@@ -1704,13 +3316,13 @@
       </w:tblCellMar>
     </w:tblPr>
   </w:style>
-  <w:style w:type="numbering" w:default="1" w:styleId="Semlista">
+  <w:style w:type="numbering" w:default="1" w:styleId="NoList">
     <w:name w:val="No List"/>
     <w:uiPriority w:val="99"/>
     <w:semiHidden/>
     <w:unhideWhenUsed/>
   </w:style>
-  <w:style w:type="paragraph" w:styleId="PargrafodaLista">
+  <w:style w:type="paragraph" w:styleId="ListParagraph">
     <w:name w:val="List Paragraph"/>
     <w:basedOn w:val="Normal"/>
     <w:uiPriority w:val="34"/>
@@ -1723,7 +3335,7 @@
   </w:style>
   <w:style w:type="character" w:styleId="Hyperlink">
     <w:name w:val="Hyperlink"/>
-    <w:basedOn w:val="Fontepargpadro"/>
+    <w:basedOn w:val="DefaultParagraphFont"/>
     <w:uiPriority w:val="99"/>
     <w:unhideWhenUsed/>
     <w:rsid w:val="00A61685"/>
@@ -1732,9 +3344,9 @@
       <w:u w:val="single"/>
     </w:rPr>
   </w:style>
-  <w:style w:type="character" w:styleId="MenoPendente">
+  <w:style w:type="character" w:styleId="UnresolvedMention">
     <w:name w:val="Unresolved Mention"/>
-    <w:basedOn w:val="Fontepargpadro"/>
+    <w:basedOn w:val="DefaultParagraphFont"/>
     <w:uiPriority w:val="99"/>
     <w:semiHidden/>
     <w:unhideWhenUsed/>
@@ -1743,6 +3355,50 @@
       <w:color w:val="605E5C"/>
       <w:shd w:val="clear" w:color="auto" w:fill="E1DFDD"/>
     </w:rPr>
+  </w:style>
+  <w:style w:type="paragraph" w:styleId="Header">
+    <w:name w:val="header"/>
+    <w:basedOn w:val="Normal"/>
+    <w:link w:val="HeaderChar"/>
+    <w:uiPriority w:val="99"/>
+    <w:unhideWhenUsed/>
+    <w:rsid w:val="00FB30D5"/>
+    <w:pPr>
+      <w:tabs>
+        <w:tab w:val="center" w:pos="4252"/>
+        <w:tab w:val="right" w:pos="8504"/>
+      </w:tabs>
+      <w:spacing w:after="0" w:line="240" w:lineRule="auto"/>
+    </w:pPr>
+  </w:style>
+  <w:style w:type="character" w:customStyle="1" w:styleId="HeaderChar">
+    <w:name w:val="Header Char"/>
+    <w:basedOn w:val="DefaultParagraphFont"/>
+    <w:link w:val="Header"/>
+    <w:uiPriority w:val="99"/>
+    <w:rsid w:val="00FB30D5"/>
+  </w:style>
+  <w:style w:type="paragraph" w:styleId="Footer">
+    <w:name w:val="footer"/>
+    <w:basedOn w:val="Normal"/>
+    <w:link w:val="FooterChar"/>
+    <w:uiPriority w:val="99"/>
+    <w:unhideWhenUsed/>
+    <w:rsid w:val="00FB30D5"/>
+    <w:pPr>
+      <w:tabs>
+        <w:tab w:val="center" w:pos="4252"/>
+        <w:tab w:val="right" w:pos="8504"/>
+      </w:tabs>
+      <w:spacing w:after="0" w:line="240" w:lineRule="auto"/>
+    </w:pPr>
+  </w:style>
+  <w:style w:type="character" w:customStyle="1" w:styleId="FooterChar">
+    <w:name w:val="Footer Char"/>
+    <w:basedOn w:val="DefaultParagraphFont"/>
+    <w:link w:val="Footer"/>
+    <w:uiPriority w:val="99"/>
+    <w:rsid w:val="00FB30D5"/>
   </w:style>
 </w:styles>
 </file>

</xml_diff>